<commit_message>
progress on the report
</commit_message>
<xml_diff>
--- a/Software Engineering Assessment1.docx
+++ b/Software Engineering Assessment1.docx
@@ -10,6 +10,40 @@
     <w:p>
       <w:pPr>
         <w:rPr>
+          <w:b/>
+          <w:bCs/>
+        </w:rPr>
+      </w:pPr>
+      <w:r>
+        <w:rPr>
+          <w:b/>
+          <w:bCs/>
+        </w:rPr>
+        <w:t>[10 marks] Project description Provide a clear description of what the project is and what it’s used for.</w:t>
+      </w:r>
+    </w:p>
+    <w:p>
+      <w:pPr>
+        <w:rPr>
+          <w:b/>
+          <w:bCs/>
+          <w:i/>
+          <w:iCs/>
+        </w:rPr>
+      </w:pPr>
+      <w:r>
+        <w:rPr>
+          <w:b/>
+          <w:bCs/>
+          <w:i/>
+          <w:iCs/>
+        </w:rPr>
+        <w:t>Project description</w:t>
+      </w:r>
+    </w:p>
+    <w:p>
+      <w:pPr>
+        <w:rPr>
           <w:rFonts w:cs="Segoe UI"/>
           <w:color w:val="1F2328"/>
           <w:shd w:val="clear" w:color="auto" w:fill="FFFFFF"/>
@@ -138,6 +172,14 @@
           <w:color w:val="1F2328"/>
           <w:shd w:val="clear" w:color="auto" w:fill="FFFFFF"/>
         </w:rPr>
+        <w:t>(</w:t>
+      </w:r>
+      <w:r>
+        <w:rPr>
+          <w:rFonts w:cs="Segoe UI"/>
+          <w:color w:val="1F2328"/>
+          <w:shd w:val="clear" w:color="auto" w:fill="FFFFFF"/>
+        </w:rPr>
         <w:t xml:space="preserve">Pandas </w:t>
       </w:r>
       <w:r>
@@ -170,6 +212,255 @@
           <w:color w:val="1F2328"/>
           <w:shd w:val="clear" w:color="auto" w:fill="FFFFFF"/>
         </w:rPr>
+        <w:t>,</w:t>
+      </w:r>
+      <w:r>
+        <w:rPr>
+          <w:rFonts w:cs="Segoe UI"/>
+          <w:color w:val="1F2328"/>
+          <w:shd w:val="clear" w:color="auto" w:fill="FFFFFF"/>
+        </w:rPr>
+        <w:t xml:space="preserve"> </w:t>
+      </w:r>
+      <w:r>
+        <w:rPr>
+          <w:rFonts w:cs="Segoe UI"/>
+          <w:color w:val="1F2328"/>
+          <w:shd w:val="clear" w:color="auto" w:fill="FFFFFF"/>
+        </w:rPr>
+        <w:t>2025</w:t>
+      </w:r>
+      <w:r>
+        <w:rPr>
+          <w:rFonts w:cs="Segoe UI"/>
+          <w:color w:val="1F2328"/>
+          <w:shd w:val="clear" w:color="auto" w:fill="FFFFFF"/>
+        </w:rPr>
+        <w:t>)</w:t>
+      </w:r>
+      <w:r>
+        <w:rPr>
+          <w:rFonts w:cs="Segoe UI"/>
+          <w:color w:val="1F2328"/>
+          <w:shd w:val="clear" w:color="auto" w:fill="FFFFFF"/>
+        </w:rPr>
+        <w:t>.</w:t>
+      </w:r>
+      <w:r>
+        <w:rPr>
+          <w:rFonts w:cs="Segoe UI"/>
+          <w:color w:val="1F2328"/>
+          <w:shd w:val="clear" w:color="auto" w:fill="FFFFFF"/>
+        </w:rPr>
+        <w:t xml:space="preserve"> </w:t>
+      </w:r>
+      <w:bookmarkEnd w:id="0"/>
+      <w:r>
+        <w:rPr>
+          <w:rFonts w:cs="Segoe UI"/>
+          <w:color w:val="1F2328"/>
+          <w:shd w:val="clear" w:color="auto" w:fill="FFFFFF"/>
+        </w:rPr>
+        <w:t>Beyond providing the foundation</w:t>
+      </w:r>
+      <w:r>
+        <w:rPr>
+          <w:rFonts w:cs="Segoe UI"/>
+          <w:color w:val="1F2328"/>
+          <w:shd w:val="clear" w:color="auto" w:fill="FFFFFF"/>
+        </w:rPr>
+        <w:t>al</w:t>
+      </w:r>
+      <w:r>
+        <w:rPr>
+          <w:rFonts w:cs="Segoe UI"/>
+          <w:color w:val="1F2328"/>
+          <w:shd w:val="clear" w:color="auto" w:fill="FFFFFF"/>
+        </w:rPr>
+        <w:t xml:space="preserve"> </w:t>
+      </w:r>
+      <w:r>
+        <w:rPr>
+          <w:rFonts w:cs="Segoe UI"/>
+          <w:color w:val="1F2328"/>
+          <w:shd w:val="clear" w:color="auto" w:fill="FFFFFF"/>
+        </w:rPr>
+        <w:t>data frame</w:t>
+      </w:r>
+      <w:r>
+        <w:rPr>
+          <w:rFonts w:cs="Segoe UI"/>
+          <w:color w:val="1F2328"/>
+          <w:shd w:val="clear" w:color="auto" w:fill="FFFFFF"/>
+        </w:rPr>
+        <w:t xml:space="preserve"> object</w:t>
+      </w:r>
+      <w:r>
+        <w:rPr>
+          <w:rFonts w:cs="Segoe UI"/>
+          <w:color w:val="1F2328"/>
+          <w:shd w:val="clear" w:color="auto" w:fill="FFFFFF"/>
+        </w:rPr>
+        <w:t xml:space="preserve"> (</w:t>
+      </w:r>
+      <w:r>
+        <w:rPr>
+          <w:rFonts w:cs="Segoe UI"/>
+          <w:color w:val="1F2328"/>
+          <w:shd w:val="clear" w:color="auto" w:fill="FFFFFF"/>
+        </w:rPr>
+        <w:t>derived</w:t>
+      </w:r>
+      <w:r>
+        <w:rPr>
+          <w:rFonts w:cs="Segoe UI"/>
+          <w:color w:val="1F2328"/>
+          <w:shd w:val="clear" w:color="auto" w:fill="FFFFFF"/>
+        </w:rPr>
+        <w:t xml:space="preserve"> from</w:t>
+      </w:r>
+      <w:r>
+        <w:rPr>
+          <w:rFonts w:cs="Segoe UI"/>
+          <w:color w:val="1F2328"/>
+          <w:shd w:val="clear" w:color="auto" w:fill="FFFFFF"/>
+        </w:rPr>
+        <w:t xml:space="preserve"> </w:t>
+      </w:r>
+      <w:r>
+        <w:rPr>
+          <w:rFonts w:cs="Segoe UI"/>
+          <w:color w:val="1F2328"/>
+          <w:shd w:val="clear" w:color="auto" w:fill="FFFFFF"/>
+        </w:rPr>
+        <w:t>pythons native dictionary data type</w:t>
+      </w:r>
+      <w:r>
+        <w:rPr>
+          <w:rFonts w:cs="Segoe UI"/>
+          <w:color w:val="1F2328"/>
+          <w:shd w:val="clear" w:color="auto" w:fill="FFFFFF"/>
+        </w:rPr>
+        <w:t>)</w:t>
+      </w:r>
+      <w:r>
+        <w:rPr>
+          <w:rFonts w:cs="Segoe UI"/>
+          <w:color w:val="1F2328"/>
+          <w:shd w:val="clear" w:color="auto" w:fill="FFFFFF"/>
+        </w:rPr>
+        <w:t>,</w:t>
+      </w:r>
+      <w:r>
+        <w:rPr>
+          <w:rFonts w:cs="Segoe UI"/>
+          <w:color w:val="1F2328"/>
+          <w:shd w:val="clear" w:color="auto" w:fill="FFFFFF"/>
+        </w:rPr>
+        <w:t xml:space="preserve"> the </w:t>
+      </w:r>
+      <w:r>
+        <w:rPr>
+          <w:rFonts w:cs="Segoe UI"/>
+          <w:color w:val="1F2328"/>
+          <w:shd w:val="clear" w:color="auto" w:fill="FFFFFF"/>
+        </w:rPr>
+        <w:t xml:space="preserve">library provides </w:t>
+      </w:r>
+      <w:r>
+        <w:rPr>
+          <w:rFonts w:cs="Segoe UI"/>
+          <w:color w:val="1F2328"/>
+          <w:shd w:val="clear" w:color="auto" w:fill="FFFFFF"/>
+        </w:rPr>
+        <w:t xml:space="preserve">a </w:t>
+      </w:r>
+      <w:r>
+        <w:rPr>
+          <w:rFonts w:cs="Segoe UI"/>
+          <w:color w:val="1F2328"/>
+          <w:shd w:val="clear" w:color="auto" w:fill="FFFFFF"/>
+        </w:rPr>
+        <w:t xml:space="preserve">series of methods serving use cases from </w:t>
+      </w:r>
+      <w:r>
+        <w:rPr>
+          <w:rFonts w:cs="Segoe UI"/>
+          <w:color w:val="1F2328"/>
+          <w:shd w:val="clear" w:color="auto" w:fill="FFFFFF"/>
+        </w:rPr>
+        <w:t>m</w:t>
+      </w:r>
+      <w:r>
+        <w:rPr>
+          <w:rFonts w:cs="Segoe UI"/>
+          <w:color w:val="1F2328"/>
+          <w:shd w:val="clear" w:color="auto" w:fill="FFFFFF"/>
+        </w:rPr>
+        <w:t xml:space="preserve">achine </w:t>
+      </w:r>
+      <w:r>
+        <w:rPr>
+          <w:rFonts w:cs="Segoe UI"/>
+          <w:color w:val="1F2328"/>
+          <w:shd w:val="clear" w:color="auto" w:fill="FFFFFF"/>
+        </w:rPr>
+        <w:t>l</w:t>
+      </w:r>
+      <w:r>
+        <w:rPr>
+          <w:rFonts w:cs="Segoe UI"/>
+          <w:color w:val="1F2328"/>
+          <w:shd w:val="clear" w:color="auto" w:fill="FFFFFF"/>
+        </w:rPr>
+        <w:t>earning</w:t>
+      </w:r>
+      <w:r>
+        <w:rPr>
+          <w:rFonts w:cs="Segoe UI"/>
+          <w:color w:val="1F2328"/>
+          <w:shd w:val="clear" w:color="auto" w:fill="FFFFFF"/>
+        </w:rPr>
+        <w:t xml:space="preserve"> data</w:t>
+      </w:r>
+      <w:r>
+        <w:rPr>
+          <w:rFonts w:cs="Segoe UI"/>
+          <w:color w:val="1F2328"/>
+          <w:shd w:val="clear" w:color="auto" w:fill="FFFFFF"/>
+        </w:rPr>
+        <w:t xml:space="preserve"> </w:t>
+      </w:r>
+      <w:r>
+        <w:rPr>
+          <w:rFonts w:cs="Segoe UI"/>
+          <w:color w:val="1F2328"/>
+          <w:shd w:val="clear" w:color="auto" w:fill="FFFFFF"/>
+        </w:rPr>
+        <w:t>p</w:t>
+      </w:r>
+      <w:r>
+        <w:rPr>
+          <w:rFonts w:cs="Segoe UI"/>
+          <w:color w:val="1F2328"/>
+          <w:shd w:val="clear" w:color="auto" w:fill="FFFFFF"/>
+        </w:rPr>
+        <w:t>reprocessing to</w:t>
+      </w:r>
+      <w:r>
+        <w:rPr>
+          <w:rFonts w:cs="Segoe UI"/>
+          <w:color w:val="1F2328"/>
+          <w:shd w:val="clear" w:color="auto" w:fill="FFFFFF"/>
+        </w:rPr>
+        <w:t xml:space="preserve"> exploratory data analysis </w:t>
+      </w:r>
+      <w:r>
+        <w:rPr>
+          <w:rFonts w:cs="Segoe UI"/>
+          <w:color w:val="1F2328"/>
+          <w:shd w:val="clear" w:color="auto" w:fill="FFFFFF"/>
+        </w:rPr>
         <w:t>(</w:t>
       </w:r>
       <w:r>
@@ -178,6 +469,158 @@
           <w:color w:val="1F2328"/>
           <w:shd w:val="clear" w:color="auto" w:fill="FFFFFF"/>
         </w:rPr>
+        <w:t>McKinney, W.</w:t>
+      </w:r>
+      <w:r>
+        <w:rPr>
+          <w:rFonts w:cs="Segoe UI"/>
+          <w:color w:val="1F2328"/>
+          <w:shd w:val="clear" w:color="auto" w:fill="FFFFFF"/>
+        </w:rPr>
+        <w:t>,</w:t>
+      </w:r>
+      <w:r>
+        <w:rPr>
+          <w:rFonts w:cs="Segoe UI"/>
+          <w:color w:val="1F2328"/>
+          <w:shd w:val="clear" w:color="auto" w:fill="FFFFFF"/>
+        </w:rPr>
+        <w:t xml:space="preserve"> 2017</w:t>
+      </w:r>
+      <w:r>
+        <w:rPr>
+          <w:rFonts w:cs="Segoe UI"/>
+          <w:color w:val="1F2328"/>
+          <w:shd w:val="clear" w:color="auto" w:fill="FFFFFF"/>
+        </w:rPr>
+        <w:t>)</w:t>
+      </w:r>
+      <w:r>
+        <w:rPr>
+          <w:rFonts w:cs="Segoe UI"/>
+          <w:color w:val="1F2328"/>
+          <w:shd w:val="clear" w:color="auto" w:fill="FFFFFF"/>
+        </w:rPr>
+        <w:t>.</w:t>
+      </w:r>
+      <w:r>
+        <w:rPr>
+          <w:rFonts w:cs="Segoe UI"/>
+          <w:color w:val="1F2328"/>
+          <w:shd w:val="clear" w:color="auto" w:fill="FFFFFF"/>
+        </w:rPr>
+        <w:t xml:space="preserve"> </w:t>
+      </w:r>
+      <w:r>
+        <w:rPr>
+          <w:rFonts w:cs="Segoe UI"/>
+          <w:color w:val="1F2328"/>
+          <w:shd w:val="clear" w:color="auto" w:fill="FFFFFF"/>
+        </w:rPr>
+        <w:t xml:space="preserve">The library has a key dependency </w:t>
+      </w:r>
+      <w:r>
+        <w:rPr>
+          <w:rFonts w:cs="Segoe UI"/>
+          <w:color w:val="1F2328"/>
+          <w:shd w:val="clear" w:color="auto" w:fill="FFFFFF"/>
+        </w:rPr>
+        <w:t>of</w:t>
+      </w:r>
+      <w:r>
+        <w:rPr>
+          <w:rFonts w:cs="Segoe UI"/>
+          <w:color w:val="1F2328"/>
+          <w:shd w:val="clear" w:color="auto" w:fill="FFFFFF"/>
+        </w:rPr>
+        <w:t xml:space="preserve"> NumPy</w:t>
+      </w:r>
+      <w:r>
+        <w:rPr>
+          <w:rFonts w:cs="Segoe UI"/>
+          <w:color w:val="1F2328"/>
+          <w:shd w:val="clear" w:color="auto" w:fill="FFFFFF"/>
+        </w:rPr>
+        <w:t xml:space="preserve">, </w:t>
+      </w:r>
+      <w:r>
+        <w:rPr>
+          <w:rFonts w:cs="Segoe UI"/>
+          <w:color w:val="1F2328"/>
+          <w:shd w:val="clear" w:color="auto" w:fill="FFFFFF"/>
+        </w:rPr>
+        <w:t>another library that</w:t>
+      </w:r>
+      <w:r>
+        <w:rPr>
+          <w:rFonts w:cs="Segoe UI"/>
+          <w:color w:val="1F2328"/>
+          <w:shd w:val="clear" w:color="auto" w:fill="FFFFFF"/>
+        </w:rPr>
+        <w:t xml:space="preserve"> </w:t>
+      </w:r>
+      <w:r>
+        <w:rPr>
+          <w:rFonts w:cs="Segoe UI"/>
+          <w:color w:val="1F2328"/>
+          <w:shd w:val="clear" w:color="auto" w:fill="FFFFFF"/>
+        </w:rPr>
+        <w:t xml:space="preserve">adds support for </w:t>
+      </w:r>
+      <w:r>
+        <w:rPr>
+          <w:rFonts w:cs="Segoe UI"/>
+          <w:color w:val="1F2328"/>
+          <w:shd w:val="clear" w:color="auto" w:fill="FFFFFF"/>
+        </w:rPr>
+        <w:t>N-dimensional arrays and</w:t>
+      </w:r>
+      <w:r>
+        <w:rPr>
+          <w:rFonts w:cs="Segoe UI"/>
+          <w:color w:val="1F2328"/>
+          <w:shd w:val="clear" w:color="auto" w:fill="FFFFFF"/>
+        </w:rPr>
+        <w:t xml:space="preserve"> </w:t>
+      </w:r>
+      <w:r>
+        <w:rPr>
+          <w:rFonts w:cs="Segoe UI"/>
+          <w:color w:val="1F2328"/>
+          <w:shd w:val="clear" w:color="auto" w:fill="FFFFFF"/>
+        </w:rPr>
+        <w:t>corresponding</w:t>
+      </w:r>
+      <w:r>
+        <w:rPr>
+          <w:rFonts w:cs="Segoe UI"/>
+          <w:color w:val="1F2328"/>
+          <w:shd w:val="clear" w:color="auto" w:fill="FFFFFF"/>
+        </w:rPr>
+        <w:t xml:space="preserve"> </w:t>
+      </w:r>
+      <w:r>
+        <w:rPr>
+          <w:rFonts w:cs="Segoe UI"/>
+          <w:color w:val="1F2328"/>
+          <w:shd w:val="clear" w:color="auto" w:fill="FFFFFF"/>
+        </w:rPr>
+        <w:t>mathematical functions to operate on these arrays</w:t>
+      </w:r>
+      <w:r>
+        <w:rPr>
+          <w:rFonts w:cs="Segoe UI"/>
+          <w:color w:val="1F2328"/>
+          <w:shd w:val="clear" w:color="auto" w:fill="FFFFFF"/>
+        </w:rPr>
+        <w:t xml:space="preserve"> (NumPy Developers, </w:t>
+      </w:r>
+      <w:r>
+        <w:rPr>
+          <w:rFonts w:cs="Segoe UI"/>
+          <w:color w:val="1F2328"/>
+          <w:shd w:val="clear" w:color="auto" w:fill="FFFFFF"/>
+        </w:rPr>
         <w:t>2025</w:t>
       </w:r>
       <w:r>
@@ -186,6 +629,118 @@
           <w:color w:val="1F2328"/>
           <w:shd w:val="clear" w:color="auto" w:fill="FFFFFF"/>
         </w:rPr>
+        <w:t>). Furthermore</w:t>
+      </w:r>
+      <w:r>
+        <w:rPr>
+          <w:rFonts w:cs="Segoe UI"/>
+          <w:color w:val="1F2328"/>
+          <w:shd w:val="clear" w:color="auto" w:fill="FFFFFF"/>
+        </w:rPr>
+        <w:t>,</w:t>
+      </w:r>
+      <w:r>
+        <w:rPr>
+          <w:rFonts w:cs="Segoe UI"/>
+          <w:color w:val="1F2328"/>
+          <w:shd w:val="clear" w:color="auto" w:fill="FFFFFF"/>
+        </w:rPr>
+        <w:t xml:space="preserve"> </w:t>
+      </w:r>
+      <w:r>
+        <w:rPr>
+          <w:rFonts w:cs="Segoe UI"/>
+          <w:color w:val="1F2328"/>
+          <w:shd w:val="clear" w:color="auto" w:fill="FFFFFF"/>
+        </w:rPr>
+        <w:t>the projected</w:t>
+      </w:r>
+      <w:r>
+        <w:rPr>
+          <w:rFonts w:cs="Segoe UI"/>
+          <w:color w:val="1F2328"/>
+          <w:shd w:val="clear" w:color="auto" w:fill="FFFFFF"/>
+        </w:rPr>
+        <w:t xml:space="preserve"> is </w:t>
+      </w:r>
+      <w:r>
+        <w:rPr>
+          <w:rFonts w:cs="Segoe UI"/>
+          <w:color w:val="1F2328"/>
+          <w:shd w:val="clear" w:color="auto" w:fill="FFFFFF"/>
+        </w:rPr>
+        <w:t xml:space="preserve">licenced and </w:t>
+      </w:r>
+      <w:r>
+        <w:rPr>
+          <w:rFonts w:cs="Segoe UI"/>
+          <w:color w:val="1F2328"/>
+          <w:shd w:val="clear" w:color="auto" w:fill="FFFFFF"/>
+        </w:rPr>
+        <w:t>distributed</w:t>
+      </w:r>
+      <w:r>
+        <w:rPr>
+          <w:rFonts w:cs="Segoe UI"/>
+          <w:color w:val="1F2328"/>
+          <w:shd w:val="clear" w:color="auto" w:fill="FFFFFF"/>
+        </w:rPr>
+        <w:t xml:space="preserve"> under the </w:t>
+      </w:r>
+      <w:r>
+        <w:rPr>
+          <w:rFonts w:cs="Segoe UI"/>
+          <w:color w:val="1F2328"/>
+          <w:shd w:val="clear" w:color="auto" w:fill="FFFFFF"/>
+        </w:rPr>
+        <w:t>three-clause</w:t>
+      </w:r>
+      <w:r>
+        <w:rPr>
+          <w:rFonts w:cs="Segoe UI"/>
+          <w:color w:val="1F2328"/>
+          <w:shd w:val="clear" w:color="auto" w:fill="FFFFFF"/>
+        </w:rPr>
+        <w:t xml:space="preserve"> </w:t>
+      </w:r>
+      <w:r>
+        <w:rPr>
+          <w:rFonts w:cs="Open Sans"/>
+          <w:color w:val="000000" w:themeColor="text1"/>
+          <w:shd w:val="clear" w:color="auto" w:fill="FCFCFC"/>
+        </w:rPr>
+        <w:t>Berkeley Software Distribution</w:t>
+      </w:r>
+      <w:r>
+        <w:rPr>
+          <w:rFonts w:cs="Segoe UI"/>
+          <w:color w:val="000000" w:themeColor="text1"/>
+          <w:shd w:val="clear" w:color="auto" w:fill="FFFFFF"/>
+        </w:rPr>
+        <w:t xml:space="preserve"> </w:t>
+      </w:r>
+      <w:r>
+        <w:rPr>
+          <w:rFonts w:cs="Segoe UI"/>
+          <w:color w:val="000000" w:themeColor="text1"/>
+          <w:shd w:val="clear" w:color="auto" w:fill="FFFFFF"/>
+        </w:rPr>
+        <w:t>(</w:t>
+      </w:r>
+      <w:r>
+        <w:rPr>
+          <w:rFonts w:cs="Segoe UI"/>
+          <w:color w:val="1F2328"/>
+          <w:shd w:val="clear" w:color="auto" w:fill="FFFFFF"/>
+        </w:rPr>
+        <w:t>BSD</w:t>
+      </w:r>
+      <w:r>
+        <w:rPr>
+          <w:rFonts w:cs="Segoe UI"/>
+          <w:color w:val="1F2328"/>
+          <w:shd w:val="clear" w:color="auto" w:fill="FFFFFF"/>
+        </w:rPr>
         <w:t>)</w:t>
       </w:r>
       <w:r>
@@ -194,80 +749,501 @@
           <w:color w:val="1F2328"/>
           <w:shd w:val="clear" w:color="auto" w:fill="FFFFFF"/>
         </w:rPr>
+        <w:t xml:space="preserve"> license</w:t>
+      </w:r>
+      <w:r>
+        <w:rPr>
+          <w:rFonts w:cs="Segoe UI"/>
+          <w:color w:val="1F2328"/>
+          <w:shd w:val="clear" w:color="auto" w:fill="FFFFFF"/>
+        </w:rPr>
+        <w:t xml:space="preserve"> </w:t>
+      </w:r>
+      <w:bookmarkStart w:id="1" w:name="_Hlk193641549"/>
+      <w:r>
+        <w:rPr>
+          <w:rFonts w:cs="Segoe UI"/>
+          <w:color w:val="1F2328"/>
+          <w:shd w:val="clear" w:color="auto" w:fill="FFFFFF"/>
+        </w:rPr>
+        <w:t>(</w:t>
+      </w:r>
+      <w:r>
+        <w:rPr>
+          <w:rFonts w:cs="Segoe UI"/>
+          <w:color w:val="1F2328"/>
+          <w:shd w:val="clear" w:color="auto" w:fill="FFFFFF"/>
+        </w:rPr>
+        <w:t>Pandas Development Team</w:t>
+      </w:r>
+      <w:r>
+        <w:rPr>
+          <w:rFonts w:cs="Segoe UI"/>
+          <w:color w:val="1F2328"/>
+          <w:shd w:val="clear" w:color="auto" w:fill="FFFFFF"/>
+        </w:rPr>
+        <w:t xml:space="preserve">, </w:t>
+      </w:r>
+      <w:r>
+        <w:rPr>
+          <w:rFonts w:cs="Segoe UI"/>
+          <w:color w:val="1F2328"/>
+          <w:shd w:val="clear" w:color="auto" w:fill="FFFFFF"/>
+        </w:rPr>
+        <w:t xml:space="preserve">2025).  </w:t>
+      </w:r>
+      <w:bookmarkEnd w:id="1"/>
+    </w:p>
+    <w:p>
+      <w:r>
+        <w:t>• Open-Source. What open-source licence does the project use? Who can contribute to the repository? Who owns the repository? Does the project receive any funding from the industry or the community? Are there developer guidelines for new contributors?</w:t>
+      </w:r>
+    </w:p>
+    <w:p>
+      <w:pPr>
+        <w:rPr>
+          <w:b/>
+          <w:bCs/>
+          <w:i/>
+          <w:iCs/>
+        </w:rPr>
+      </w:pPr>
+      <w:r>
+        <w:rPr>
+          <w:b/>
+          <w:bCs/>
+          <w:i/>
+          <w:iCs/>
+        </w:rPr>
+        <w:t>[15 marks] Open-source aspects How is the source code distributed? Are there stable releases? Is it available in non-source forms such as installers, executable binaries, etc.? What open-source licence is used? How big is the user community? How is the project funded?</w:t>
+      </w:r>
+    </w:p>
+    <w:p>
+      <w:pPr>
+        <w:rPr>
+          <w:rFonts w:cs="Open Sans"/>
+          <w:color w:val="000000" w:themeColor="text1"/>
+          <w:shd w:val="clear" w:color="auto" w:fill="FCFCFC"/>
+        </w:rPr>
+      </w:pPr>
+      <w:r>
+        <w:rPr>
+          <w:rFonts w:cs="Open Sans"/>
+          <w:color w:val="000000" w:themeColor="text1"/>
+          <w:shd w:val="clear" w:color="auto" w:fill="FCFCFC"/>
+        </w:rPr>
+        <w:t xml:space="preserve">The production version of the code is distributed via Pip Installs Packages(Pip). Pip is recognised as an essential tool for working with Python libraries and dependencies and works by installing precompiled </w:t>
+      </w:r>
+      <w:r>
+        <w:rPr>
+          <w:rFonts w:cs="Open Sans"/>
+          <w:color w:val="000000" w:themeColor="text1"/>
+          <w:shd w:val="clear" w:color="auto" w:fill="FCFCFC"/>
+        </w:rPr>
+        <w:t xml:space="preserve">executable </w:t>
+      </w:r>
+      <w:r>
+        <w:rPr>
+          <w:rFonts w:cs="Open Sans"/>
+          <w:color w:val="000000" w:themeColor="text1"/>
+          <w:shd w:val="clear" w:color="auto" w:fill="FCFCFC"/>
+        </w:rPr>
+        <w:t>binary files onto the system.</w:t>
+      </w:r>
+      <w:r>
+        <w:rPr>
+          <w:rFonts w:cs="Open Sans"/>
+          <w:color w:val="000000" w:themeColor="text1"/>
+          <w:shd w:val="clear" w:color="auto" w:fill="FCFCFC"/>
+        </w:rPr>
+        <w:t xml:space="preserve"> The package is then stored in the ‘site-packages’ directory as standard source code.</w:t>
+      </w:r>
+    </w:p>
+    <w:p>
+      <w:pPr>
+        <w:rPr>
+          <w:rFonts w:cs="Open Sans"/>
+          <w:color w:val="000000" w:themeColor="text1"/>
+          <w:shd w:val="clear" w:color="auto" w:fill="FCFCFC"/>
+        </w:rPr>
+      </w:pPr>
+      <w:r>
+        <w:rPr>
+          <w:rFonts w:cs="Open Sans"/>
+          <w:color w:val="000000" w:themeColor="text1"/>
+          <w:shd w:val="clear" w:color="auto" w:fill="FCFCFC"/>
+        </w:rPr>
+        <w:drawing>
+          <wp:inline distT="0" distB="0" distL="0" distR="0" wp14:anchorId="4A33C3F8" wp14:editId="68A210B2">
+            <wp:extent cx="5705475" cy="3231067"/>
+            <wp:effectExtent l="0" t="0" r="0" b="7620"/>
+            <wp:docPr id="2045533863" name="Picture 1" descr="A screenshot of a computer&#10;&#10;AI-generated content may be incorrect."/>
+            <wp:cNvGraphicFramePr>
+              <a:graphicFrameLocks xmlns:a="http://schemas.openxmlformats.org/drawingml/2006/main" noChangeAspect="1"/>
+            </wp:cNvGraphicFramePr>
+            <a:graphic xmlns:a="http://schemas.openxmlformats.org/drawingml/2006/main">
+              <a:graphicData uri="http://schemas.openxmlformats.org/drawingml/2006/picture">
+                <pic:pic xmlns:pic="http://schemas.openxmlformats.org/drawingml/2006/picture">
+                  <pic:nvPicPr>
+                    <pic:cNvPr id="2045533863" name="Picture 1" descr="A screenshot of a computer&#10;&#10;AI-generated content may be incorrect."/>
+                    <pic:cNvPicPr/>
+                  </pic:nvPicPr>
+                  <pic:blipFill>
+                    <a:blip r:embed="rId8"/>
+                    <a:stretch>
+                      <a:fillRect/>
+                    </a:stretch>
+                  </pic:blipFill>
+                  <pic:spPr>
+                    <a:xfrm>
+                      <a:off x="0" y="0"/>
+                      <a:ext cx="5721566" cy="3240180"/>
+                    </a:xfrm>
+                    <a:prstGeom prst="rect">
+                      <a:avLst/>
+                    </a:prstGeom>
+                  </pic:spPr>
+                </pic:pic>
+              </a:graphicData>
+            </a:graphic>
+          </wp:inline>
+        </w:drawing>
+      </w:r>
+    </w:p>
+    <w:p>
+      <w:pPr>
+        <w:rPr>
+          <w:rFonts w:cs="Open Sans"/>
+          <w:color w:val="000000" w:themeColor="text1"/>
+          <w:shd w:val="clear" w:color="auto" w:fill="FCFCFC"/>
+        </w:rPr>
+      </w:pPr>
+    </w:p>
+    <w:p>
+      <w:pPr>
+        <w:rPr>
+          <w:rFonts w:cs="Open Sans"/>
+          <w:color w:val="000000" w:themeColor="text1"/>
+          <w:shd w:val="clear" w:color="auto" w:fill="FCFCFC"/>
+        </w:rPr>
+      </w:pPr>
+    </w:p>
+    <w:p>
+      <w:pPr>
+        <w:rPr>
+          <w:rFonts w:cs="Open Sans"/>
+          <w:color w:val="000000" w:themeColor="text1"/>
+          <w:shd w:val="clear" w:color="auto" w:fill="FCFCFC"/>
+        </w:rPr>
+      </w:pPr>
+      <w:r>
+        <w:rPr>
+          <w:rFonts w:cs="Open Sans"/>
+          <w:color w:val="000000" w:themeColor="text1"/>
+          <w:shd w:val="clear" w:color="auto" w:fill="FCFCFC"/>
+        </w:rPr>
+        <w:t xml:space="preserve"> The most recent stable release was pandas 2.2.3 released on the 20</w:t>
+      </w:r>
+      <w:r>
+        <w:rPr>
+          <w:rFonts w:cs="Open Sans"/>
+          <w:color w:val="000000" w:themeColor="text1"/>
+          <w:shd w:val="clear" w:color="auto" w:fill="FCFCFC"/>
+          <w:vertAlign w:val="superscript"/>
+        </w:rPr>
+        <w:t>th</w:t>
+      </w:r>
+      <w:r>
+        <w:rPr>
+          <w:rFonts w:cs="Open Sans"/>
+          <w:color w:val="000000" w:themeColor="text1"/>
+          <w:shd w:val="clear" w:color="auto" w:fill="FCFCFC"/>
+        </w:rPr>
+        <w:t xml:space="preserve"> of September 2024.</w:t>
+      </w:r>
+    </w:p>
+    <w:p>
+      <w:pPr>
+        <w:rPr>
+          <w:rFonts w:cs="Open Sans"/>
+          <w:color w:val="000000" w:themeColor="text1"/>
+          <w:shd w:val="clear" w:color="auto" w:fill="FCFCFC"/>
+        </w:rPr>
+      </w:pPr>
+      <w:r>
+        <w:rPr>
+          <w:rFonts w:cs="Open Sans"/>
+          <w:color w:val="000000" w:themeColor="text1"/>
+          <w:shd w:val="clear" w:color="auto" w:fill="FCFCFC"/>
+        </w:rPr>
+        <w:t xml:space="preserve">BSD licenses are a group of permissive licenses that impose minimal restrictions of the use and distribution of software. </w:t>
+      </w:r>
+      <w:r>
+        <w:rPr>
+          <w:rFonts w:cs="Open Sans"/>
+          <w:color w:val="000000" w:themeColor="text1"/>
+          <w:shd w:val="clear" w:color="auto" w:fill="FCFCFC"/>
+        </w:rPr>
+        <w:t xml:space="preserve">Developed in 1999, </w:t>
+      </w:r>
+      <w:r>
+        <w:rPr>
+          <w:rFonts w:cs="Open Sans"/>
+          <w:color w:val="000000" w:themeColor="text1"/>
+          <w:shd w:val="clear" w:color="auto" w:fill="FCFCFC"/>
+        </w:rPr>
+        <w:t xml:space="preserve">a </w:t>
+      </w:r>
+      <w:r>
+        <w:rPr>
+          <w:rFonts w:cs="Open Sans"/>
+          <w:color w:val="000000" w:themeColor="text1"/>
+          <w:shd w:val="clear" w:color="auto" w:fill="FCFCFC"/>
+        </w:rPr>
+        <w:t xml:space="preserve">‘three clause BSD’ license </w:t>
+      </w:r>
+      <w:r>
+        <w:rPr>
+          <w:rFonts w:cs="Open Sans"/>
+          <w:color w:val="000000" w:themeColor="text1"/>
+          <w:shd w:val="clear" w:color="auto" w:fill="FCFCFC"/>
+        </w:rPr>
+        <w:t xml:space="preserve">mandates </w:t>
+      </w:r>
+      <w:r>
+        <w:rPr>
+          <w:rFonts w:cs="Open Sans"/>
+          <w:color w:val="000000" w:themeColor="text1"/>
+          <w:shd w:val="clear" w:color="auto" w:fill="FCFCFC"/>
+        </w:rPr>
+        <w:t>terms and conditions of redistribution</w:t>
+      </w:r>
+      <w:r>
+        <w:rPr>
+          <w:rFonts w:cs="Open Sans"/>
+          <w:color w:val="000000" w:themeColor="text1"/>
+          <w:shd w:val="clear" w:color="auto" w:fill="FCFCFC"/>
+        </w:rPr>
+        <w:t xml:space="preserve"> </w:t>
+      </w:r>
+      <w:r>
+        <w:rPr>
+          <w:rFonts w:cs="Open Sans"/>
+          <w:color w:val="000000" w:themeColor="text1"/>
+          <w:shd w:val="clear" w:color="auto" w:fill="FCFCFC"/>
+        </w:rPr>
+        <w:t>(</w:t>
+      </w:r>
+      <w:r>
+        <w:rPr>
+          <w:rFonts w:cs="Open Sans"/>
+          <w:color w:val="000000" w:themeColor="text1"/>
+          <w:shd w:val="clear" w:color="auto" w:fill="FCFCFC"/>
+        </w:rPr>
+        <w:t>authors cannot be sued</w:t>
+      </w:r>
+      <w:r>
+        <w:rPr>
+          <w:rFonts w:cs="Open Sans"/>
+          <w:color w:val="000000" w:themeColor="text1"/>
+          <w:shd w:val="clear" w:color="auto" w:fill="FCFCFC"/>
+        </w:rPr>
+        <w:t>)</w:t>
+      </w:r>
+      <w:r>
+        <w:rPr>
+          <w:rFonts w:cs="Open Sans"/>
+          <w:color w:val="000000" w:themeColor="text1"/>
+          <w:shd w:val="clear" w:color="auto" w:fill="FCFCFC"/>
+        </w:rPr>
+        <w:t>, maintenance of copyright in redistribution</w:t>
+      </w:r>
+      <w:r>
+        <w:rPr>
+          <w:rFonts w:cs="Open Sans"/>
+          <w:color w:val="000000" w:themeColor="text1"/>
+          <w:shd w:val="clear" w:color="auto" w:fill="FCFCFC"/>
+        </w:rPr>
+        <w:t xml:space="preserve"> and</w:t>
+      </w:r>
+      <w:r>
+        <w:rPr>
+          <w:rFonts w:cs="Open Sans"/>
+          <w:color w:val="000000" w:themeColor="text1"/>
+          <w:shd w:val="clear" w:color="auto" w:fill="FCFCFC"/>
+        </w:rPr>
+        <w:t xml:space="preserve"> rights of use of contributors names in promotion</w:t>
+      </w:r>
+      <w:r>
+        <w:rPr>
+          <w:rFonts w:cs="Open Sans"/>
+          <w:color w:val="000000" w:themeColor="text1"/>
+          <w:shd w:val="clear" w:color="auto" w:fill="FCFCFC"/>
+        </w:rPr>
+        <w:t>/</w:t>
+      </w:r>
+      <w:r>
+        <w:rPr>
+          <w:rFonts w:cs="Open Sans"/>
+          <w:color w:val="000000" w:themeColor="text1"/>
+          <w:shd w:val="clear" w:color="auto" w:fill="FCFCFC"/>
+        </w:rPr>
+        <w:t>endorsement</w:t>
+      </w:r>
+      <w:r>
+        <w:rPr>
+          <w:rFonts w:cs="Open Sans"/>
+          <w:color w:val="000000" w:themeColor="text1"/>
+          <w:shd w:val="clear" w:color="auto" w:fill="FCFCFC"/>
+        </w:rPr>
+        <w:t xml:space="preserve"> </w:t>
+      </w:r>
+      <w:r>
+        <w:rPr>
+          <w:rFonts w:cs="Open Sans"/>
+          <w:color w:val="000000" w:themeColor="text1"/>
+          <w:shd w:val="clear" w:color="auto" w:fill="FCFCFC"/>
+        </w:rPr>
+        <w:t>(</w:t>
+      </w:r>
+      <w:proofErr w:type="spellStart"/>
+      <w:r>
+        <w:t>Dahlander</w:t>
+      </w:r>
+      <w:proofErr w:type="spellEnd"/>
+      <w:r>
+        <w:t>, L. and Magnusson, M.</w:t>
+      </w:r>
+      <w:r>
+        <w:t xml:space="preserve">, </w:t>
+      </w:r>
+      <w:r>
+        <w:t>2005)</w:t>
+      </w:r>
+      <w:r>
         <w:t>.</w:t>
       </w:r>
       <w:r>
-        <w:rPr>
-          <w:rFonts w:cs="Segoe UI"/>
-          <w:color w:val="1F2328"/>
-          <w:shd w:val="clear" w:color="auto" w:fill="FFFFFF"/>
-        </w:rPr>
         <w:t xml:space="preserve"> </w:t>
       </w:r>
-      <w:bookmarkEnd w:id="0"/>
-      <w:r>
-        <w:rPr>
-          <w:rFonts w:cs="Segoe UI"/>
-          <w:color w:val="1F2328"/>
-          <w:shd w:val="clear" w:color="auto" w:fill="FFFFFF"/>
-        </w:rPr>
-        <w:t>Beyond providing the foundation</w:t>
-      </w:r>
-      <w:r>
-        <w:rPr>
-          <w:rFonts w:cs="Segoe UI"/>
-          <w:color w:val="1F2328"/>
-          <w:shd w:val="clear" w:color="auto" w:fill="FFFFFF"/>
-        </w:rPr>
-        <w:t>al</w:t>
-      </w:r>
-      <w:r>
-        <w:rPr>
-          <w:rFonts w:cs="Segoe UI"/>
-          <w:color w:val="1F2328"/>
-          <w:shd w:val="clear" w:color="auto" w:fill="FFFFFF"/>
+      <w:r>
+        <w:rPr>
+          <w:rFonts w:cs="Open Sans"/>
+          <w:color w:val="000000" w:themeColor="text1"/>
+          <w:shd w:val="clear" w:color="auto" w:fill="FCFCFC"/>
+        </w:rPr>
+        <w:t xml:space="preserve">Derived from the earlier ‘four clause BSD’, the more recent ‘three clause BSD’ dropped the </w:t>
+      </w:r>
+      <w:r>
+        <w:rPr>
+          <w:rFonts w:cs="Open Sans"/>
+          <w:color w:val="000000" w:themeColor="text1"/>
+          <w:shd w:val="clear" w:color="auto" w:fill="FCFCFC"/>
+        </w:rPr>
+        <w:t xml:space="preserve">mandatory </w:t>
+      </w:r>
+      <w:r>
+        <w:rPr>
+          <w:rFonts w:cs="Open Sans"/>
+          <w:color w:val="000000" w:themeColor="text1"/>
+          <w:shd w:val="clear" w:color="auto" w:fill="FCFCFC"/>
+        </w:rPr>
+        <w:t xml:space="preserve">advertisement </w:t>
+      </w:r>
+      <w:r>
+        <w:rPr>
+          <w:rFonts w:cs="Open Sans"/>
+          <w:color w:val="000000" w:themeColor="text1"/>
+          <w:shd w:val="clear" w:color="auto" w:fill="FCFCFC"/>
+        </w:rPr>
+        <w:t>requirement</w:t>
+      </w:r>
+      <w:r>
+        <w:rPr>
+          <w:rFonts w:cs="Open Sans"/>
+          <w:color w:val="000000" w:themeColor="text1"/>
+          <w:shd w:val="clear" w:color="auto" w:fill="FCFCFC"/>
+        </w:rPr>
+        <w:t>.</w:t>
+      </w:r>
+    </w:p>
+    <w:p>
+      <w:pPr>
+        <w:rPr>
+          <w:rFonts w:cs="Open Sans"/>
+          <w:color w:val="000000" w:themeColor="text1"/>
+          <w:shd w:val="clear" w:color="auto" w:fill="FCFCFC"/>
+        </w:rPr>
+      </w:pPr>
+      <w:r>
+        <w:rPr>
+          <w:rFonts w:cs="Open Sans"/>
+          <w:color w:val="000000" w:themeColor="text1"/>
+          <w:shd w:val="clear" w:color="auto" w:fill="FCFCFC"/>
+        </w:rPr>
+        <w:t>In terms of the user community</w:t>
+      </w:r>
+      <w:r>
+        <w:rPr>
+          <w:rFonts w:cs="Open Sans"/>
+          <w:color w:val="000000" w:themeColor="text1"/>
+          <w:shd w:val="clear" w:color="auto" w:fill="FCFCFC"/>
+        </w:rPr>
+        <w:t>,</w:t>
+      </w:r>
+      <w:r>
+        <w:rPr>
+          <w:rFonts w:cs="Open Sans"/>
+          <w:color w:val="000000" w:themeColor="text1"/>
+          <w:shd w:val="clear" w:color="auto" w:fill="FCFCFC"/>
         </w:rPr>
         <w:t xml:space="preserve"> </w:t>
       </w:r>
       <w:r>
         <w:rPr>
-          <w:rFonts w:cs="Segoe UI"/>
-          <w:color w:val="1F2328"/>
-          <w:shd w:val="clear" w:color="auto" w:fill="FFFFFF"/>
-        </w:rPr>
-        <w:t>data frame</w:t>
-      </w:r>
-      <w:r>
-        <w:rPr>
-          <w:rFonts w:cs="Segoe UI"/>
-          <w:color w:val="1F2328"/>
-          <w:shd w:val="clear" w:color="auto" w:fill="FFFFFF"/>
-        </w:rPr>
-        <w:t xml:space="preserve"> object</w:t>
-      </w:r>
-      <w:r>
-        <w:rPr>
-          <w:rFonts w:cs="Segoe UI"/>
-          <w:color w:val="1F2328"/>
-          <w:shd w:val="clear" w:color="auto" w:fill="FFFFFF"/>
-        </w:rPr>
-        <w:t xml:space="preserve"> (</w:t>
-      </w:r>
-      <w:r>
-        <w:rPr>
-          <w:rFonts w:cs="Segoe UI"/>
-          <w:color w:val="1F2328"/>
-          <w:shd w:val="clear" w:color="auto" w:fill="FFFFFF"/>
-        </w:rPr>
-        <w:t>derived</w:t>
-      </w:r>
-      <w:r>
-        <w:rPr>
-          <w:rFonts w:cs="Segoe UI"/>
-          <w:color w:val="1F2328"/>
-          <w:shd w:val="clear" w:color="auto" w:fill="FFFFFF"/>
-        </w:rPr>
-        <w:t xml:space="preserve"> from</w:t>
+          <w:rFonts w:cs="Open Sans"/>
+          <w:color w:val="000000" w:themeColor="text1"/>
+          <w:shd w:val="clear" w:color="auto" w:fill="FCFCFC"/>
+        </w:rPr>
+        <w:t xml:space="preserve">61 million users have downloaded the package on anaconda </w:t>
+      </w:r>
+      <w:r>
+        <w:rPr>
+          <w:rFonts w:cs="Segoe UI"/>
+          <w:color w:val="1F2328"/>
+          <w:shd w:val="clear" w:color="auto" w:fill="FFFFFF"/>
+        </w:rPr>
+        <w:t>(Pandas Development Team, 2025)</w:t>
+      </w:r>
+      <w:r>
+        <w:rPr>
+          <w:rFonts w:cs="Segoe UI"/>
+          <w:color w:val="1F2328"/>
+          <w:shd w:val="clear" w:color="auto" w:fill="FFFFFF"/>
+        </w:rPr>
+        <w:t xml:space="preserve">, the twitter account has 31k followers </w:t>
+      </w:r>
+      <w:r>
+        <w:t>(</w:t>
+      </w:r>
+      <w:proofErr w:type="spellStart"/>
+      <w:r>
+        <w:t>pandas_dev</w:t>
+      </w:r>
+      <w:proofErr w:type="spellEnd"/>
+      <w:r>
+        <w:t xml:space="preserve">, </w:t>
+      </w:r>
+      <w:r>
+        <w:t xml:space="preserve">2025) </w:t>
+      </w:r>
+      <w:r>
+        <w:rPr>
+          <w:rFonts w:cs="Segoe UI"/>
+          <w:color w:val="1F2328"/>
+          <w:shd w:val="clear" w:color="auto" w:fill="FFFFFF"/>
+        </w:rPr>
+        <w:t>and 800 members are on the slack channel</w:t>
       </w:r>
       <w:r>
         <w:rPr>
@@ -278,19 +1254,12 @@
         <w:t xml:space="preserve"> </w:t>
       </w:r>
       <w:r>
-        <w:rPr>
-          <w:rFonts w:cs="Segoe UI"/>
-          <w:color w:val="1F2328"/>
-          <w:shd w:val="clear" w:color="auto" w:fill="FFFFFF"/>
-        </w:rPr>
-        <w:t>pythons native dictionary data type</w:t>
-      </w:r>
-      <w:r>
-        <w:rPr>
-          <w:rFonts w:cs="Segoe UI"/>
-          <w:color w:val="1F2328"/>
-          <w:shd w:val="clear" w:color="auto" w:fill="FFFFFF"/>
-        </w:rPr>
+        <w:t xml:space="preserve">(Pandas Dev Community, </w:t>
+      </w:r>
+      <w:r>
+        <w:t>2025</w:t>
+      </w:r>
+      <w:r>
         <w:t>)</w:t>
       </w:r>
       <w:r>
@@ -299,772 +1268,282 @@
           <w:color w:val="1F2328"/>
           <w:shd w:val="clear" w:color="auto" w:fill="FFFFFF"/>
         </w:rPr>
+        <w:t xml:space="preserve"> </w:t>
+      </w:r>
+      <w:r>
+        <w:rPr>
+          <w:rFonts w:cs="Segoe UI"/>
+          <w:color w:val="1F2328"/>
+          <w:shd w:val="clear" w:color="auto" w:fill="FFFFFF"/>
+        </w:rPr>
+        <w:t>.</w:t>
+      </w:r>
+      <w:r>
+        <w:rPr>
+          <w:rFonts w:cs="Segoe UI"/>
+          <w:color w:val="1F2328"/>
+          <w:shd w:val="clear" w:color="auto" w:fill="FFFFFF"/>
+        </w:rPr>
+        <w:t xml:space="preserve"> </w:t>
+      </w:r>
+      <w:r>
+        <w:rPr>
+          <w:rFonts w:cs="Segoe UI"/>
+          <w:color w:val="1F2328"/>
+          <w:shd w:val="clear" w:color="auto" w:fill="FFFFFF"/>
+        </w:rPr>
+        <w:t>Sponsorship</w:t>
+      </w:r>
+      <w:r>
+        <w:rPr>
+          <w:rFonts w:cs="Segoe UI"/>
+          <w:color w:val="1F2328"/>
+          <w:shd w:val="clear" w:color="auto" w:fill="FFFFFF"/>
+        </w:rPr>
+        <w:t xml:space="preserve"> is the main way that the project is funded </w:t>
+      </w:r>
+      <w:r>
+        <w:rPr>
+          <w:rFonts w:cs="Segoe UI"/>
+          <w:color w:val="1F2328"/>
+          <w:shd w:val="clear" w:color="auto" w:fill="FFFFFF"/>
+        </w:rPr>
+        <w:t xml:space="preserve">with individual contributions being facilitated through </w:t>
+      </w:r>
+      <w:proofErr w:type="spellStart"/>
+      <w:r>
+        <w:rPr>
+          <w:rFonts w:cs="Segoe UI"/>
+          <w:color w:val="1F2328"/>
+          <w:shd w:val="clear" w:color="auto" w:fill="FFFFFF"/>
+        </w:rPr>
+        <w:t>Tidelift</w:t>
+      </w:r>
+      <w:proofErr w:type="spellEnd"/>
+      <w:r>
+        <w:rPr>
+          <w:rFonts w:cs="Segoe UI"/>
+          <w:color w:val="1F2328"/>
+          <w:shd w:val="clear" w:color="auto" w:fill="FFFFFF"/>
+        </w:rPr>
         <w:t>,</w:t>
       </w:r>
-      <w:r>
-        <w:rPr>
-          <w:rFonts w:cs="Segoe UI"/>
-          <w:color w:val="1F2328"/>
-          <w:shd w:val="clear" w:color="auto" w:fill="FFFFFF"/>
-        </w:rPr>
-        <w:t xml:space="preserve"> the </w:t>
-      </w:r>
-      <w:r>
-        <w:rPr>
-          <w:rFonts w:cs="Segoe UI"/>
-          <w:color w:val="1F2328"/>
-          <w:shd w:val="clear" w:color="auto" w:fill="FFFFFF"/>
-        </w:rPr>
-        <w:t xml:space="preserve">library provides </w:t>
-      </w:r>
-      <w:r>
-        <w:rPr>
-          <w:rFonts w:cs="Segoe UI"/>
-          <w:color w:val="1F2328"/>
-          <w:shd w:val="clear" w:color="auto" w:fill="FFFFFF"/>
-        </w:rPr>
-        <w:t xml:space="preserve">a </w:t>
-      </w:r>
-      <w:r>
-        <w:rPr>
-          <w:rFonts w:cs="Segoe UI"/>
-          <w:color w:val="1F2328"/>
-          <w:shd w:val="clear" w:color="auto" w:fill="FFFFFF"/>
-        </w:rPr>
-        <w:t xml:space="preserve">series of methods serving use cases from </w:t>
-      </w:r>
-      <w:r>
-        <w:rPr>
-          <w:rFonts w:cs="Segoe UI"/>
-          <w:color w:val="1F2328"/>
-          <w:shd w:val="clear" w:color="auto" w:fill="FFFFFF"/>
-        </w:rPr>
-        <w:t>m</w:t>
-      </w:r>
-      <w:r>
-        <w:rPr>
-          <w:rFonts w:cs="Segoe UI"/>
-          <w:color w:val="1F2328"/>
-          <w:shd w:val="clear" w:color="auto" w:fill="FFFFFF"/>
-        </w:rPr>
-        <w:t xml:space="preserve">achine </w:t>
-      </w:r>
-      <w:r>
-        <w:rPr>
-          <w:rFonts w:cs="Segoe UI"/>
-          <w:color w:val="1F2328"/>
-          <w:shd w:val="clear" w:color="auto" w:fill="FFFFFF"/>
-        </w:rPr>
-        <w:t>l</w:t>
-      </w:r>
-      <w:r>
-        <w:rPr>
-          <w:rFonts w:cs="Segoe UI"/>
-          <w:color w:val="1F2328"/>
-          <w:shd w:val="clear" w:color="auto" w:fill="FFFFFF"/>
-        </w:rPr>
-        <w:t>earning</w:t>
-      </w:r>
-      <w:r>
-        <w:rPr>
-          <w:rFonts w:cs="Segoe UI"/>
-          <w:color w:val="1F2328"/>
-          <w:shd w:val="clear" w:color="auto" w:fill="FFFFFF"/>
-        </w:rPr>
-        <w:t xml:space="preserve"> data</w:t>
-      </w:r>
-      <w:r>
-        <w:rPr>
-          <w:rFonts w:cs="Segoe UI"/>
-          <w:color w:val="1F2328"/>
-          <w:shd w:val="clear" w:color="auto" w:fill="FFFFFF"/>
+    </w:p>
+    <w:p>
+      <w:pPr>
+        <w:rPr>
+          <w:rFonts w:cs="Open Sans"/>
+          <w:color w:val="FF0000"/>
+          <w:shd w:val="clear" w:color="auto" w:fill="FCFCFC"/>
+        </w:rPr>
+      </w:pPr>
+      <w:r>
+        <w:rPr>
+          <w:rFonts w:cs="Open Sans"/>
+          <w:color w:val="FF0000"/>
+          <w:shd w:val="clear" w:color="auto" w:fill="FCFCFC"/>
+        </w:rPr>
+        <w:t xml:space="preserve">For comparison, another license is the </w:t>
+      </w:r>
+      <w:r>
+        <w:rPr>
+          <w:rFonts w:cs="Open Sans"/>
+          <w:color w:val="FF0000"/>
+          <w:shd w:val="clear" w:color="auto" w:fill="FCFCFC"/>
+        </w:rPr>
+        <w:t>general</w:t>
+      </w:r>
+      <w:r>
+        <w:rPr>
+          <w:rFonts w:cs="Open Sans"/>
+          <w:color w:val="FF0000"/>
+          <w:shd w:val="clear" w:color="auto" w:fill="FCFCFC"/>
+        </w:rPr>
+        <w:t xml:space="preserve"> prop</w:t>
+      </w:r>
+      <w:r>
+        <w:rPr>
+          <w:rFonts w:cs="Open Sans"/>
+          <w:color w:val="FF0000"/>
+          <w:shd w:val="clear" w:color="auto" w:fill="FCFCFC"/>
+        </w:rPr>
+        <w:t>rietary license</w:t>
+      </w:r>
+      <w:r>
+        <w:rPr>
+          <w:rFonts w:cs="Open Sans"/>
+          <w:color w:val="FF0000"/>
+          <w:shd w:val="clear" w:color="auto" w:fill="FCFCFC"/>
         </w:rPr>
         <w:t xml:space="preserve"> </w:t>
       </w:r>
       <w:r>
         <w:rPr>
-          <w:rFonts w:cs="Segoe UI"/>
-          <w:color w:val="1F2328"/>
-          <w:shd w:val="clear" w:color="auto" w:fill="FFFFFF"/>
-        </w:rPr>
-        <w:t>p</w:t>
-      </w:r>
-      <w:r>
-        <w:rPr>
-          <w:rFonts w:cs="Segoe UI"/>
-          <w:color w:val="1F2328"/>
-          <w:shd w:val="clear" w:color="auto" w:fill="FFFFFF"/>
-        </w:rPr>
-        <w:t>reprocessing to</w:t>
-      </w:r>
-      <w:r>
-        <w:rPr>
-          <w:rFonts w:cs="Segoe UI"/>
-          <w:color w:val="1F2328"/>
-          <w:shd w:val="clear" w:color="auto" w:fill="FFFFFF"/>
-        </w:rPr>
-        <w:t xml:space="preserve"> exploratory data analysis McKinney, W. (2017</w:t>
-      </w:r>
-      <w:r>
-        <w:rPr>
-          <w:rFonts w:cs="Segoe UI"/>
-          <w:color w:val="1F2328"/>
-          <w:shd w:val="clear" w:color="auto" w:fill="FFFFFF"/>
-        </w:rPr>
-        <w:t>)</w:t>
-      </w:r>
-      <w:r>
-        <w:rPr>
-          <w:rFonts w:cs="Segoe UI"/>
-          <w:color w:val="1F2328"/>
-          <w:shd w:val="clear" w:color="auto" w:fill="FFFFFF"/>
+          <w:rFonts w:cs="Open Sans"/>
+          <w:color w:val="FF0000"/>
+          <w:shd w:val="clear" w:color="auto" w:fill="FCFCFC"/>
+        </w:rPr>
+        <w:t>(GPL).</w:t>
+      </w:r>
+      <w:r>
+        <w:rPr>
+          <w:rFonts w:cs="Open Sans"/>
+          <w:color w:val="FF0000"/>
+          <w:shd w:val="clear" w:color="auto" w:fill="FCFCFC"/>
+        </w:rPr>
+        <w:t xml:space="preserve"> </w:t>
+      </w:r>
+      <w:r>
+        <w:rPr>
+          <w:rFonts w:cs="Open Sans"/>
+          <w:color w:val="FF0000"/>
+          <w:shd w:val="clear" w:color="auto" w:fill="FCFCFC"/>
+        </w:rPr>
+        <w:t xml:space="preserve">The goal of the </w:t>
+      </w:r>
+      <w:r>
+        <w:rPr>
+          <w:rFonts w:cs="Open Sans"/>
+          <w:color w:val="FF0000"/>
+          <w:shd w:val="clear" w:color="auto" w:fill="FCFCFC"/>
+        </w:rPr>
+        <w:t>GPL</w:t>
+      </w:r>
+      <w:r>
+        <w:rPr>
+          <w:rFonts w:cs="Open Sans"/>
+          <w:color w:val="FF0000"/>
+          <w:shd w:val="clear" w:color="auto" w:fill="FCFCFC"/>
+        </w:rPr>
+        <w:t xml:space="preserve"> was introduced to prevent software from becoming proprietary. Compared to BSD, the GPL licence is a more layered license with clauses such as discretionary distribution/support costs</w:t>
+      </w:r>
+      <w:r>
+        <w:rPr>
+          <w:rFonts w:cs="Open Sans"/>
+          <w:color w:val="FF0000"/>
+          <w:shd w:val="clear" w:color="auto" w:fill="FCFCFC"/>
+        </w:rPr>
+        <w:t xml:space="preserve"> that can be imposed by authors</w:t>
+      </w:r>
+      <w:r>
+        <w:rPr>
+          <w:rFonts w:cs="Open Sans"/>
+          <w:color w:val="FF0000"/>
+          <w:shd w:val="clear" w:color="auto" w:fill="FCFCFC"/>
+        </w:rPr>
+        <w:t xml:space="preserve">, resell restrictions and requirements that must be followed with associated patents </w:t>
+      </w:r>
+      <w:r>
+        <w:rPr>
+          <w:rFonts w:cs="Open Sans"/>
+          <w:color w:val="FF0000"/>
+          <w:shd w:val="clear" w:color="auto" w:fill="FCFCFC"/>
+        </w:rPr>
+        <w:t>i.e.</w:t>
+      </w:r>
+      <w:r>
+        <w:rPr>
+          <w:rFonts w:cs="Open Sans"/>
+          <w:color w:val="FF0000"/>
+          <w:shd w:val="clear" w:color="auto" w:fill="FCFCFC"/>
+        </w:rPr>
+        <w:t xml:space="preserve"> everyone must be able to use the software</w:t>
+      </w:r>
+      <w:r>
+        <w:rPr>
+          <w:rFonts w:cs="Open Sans"/>
+          <w:color w:val="FF0000"/>
+          <w:shd w:val="clear" w:color="auto" w:fill="FCFCFC"/>
+        </w:rPr>
+        <w:t xml:space="preserve"> Montague (2007).</w:t>
+      </w:r>
+    </w:p>
+    <w:p>
+      <w:r>
+        <w:t>• Joining the project community. How easy is it for a new developer to join the project community. What documentation is available for new developers? Are there contributing guidelines? Is there a development roadmap? How can a new developer start communicating with the rest of the community?</w:t>
+      </w:r>
+    </w:p>
+    <w:p>
+      <w:pPr>
+        <w:rPr>
+          <w:rFonts w:cs="Open Sans"/>
+          <w:b/>
+          <w:bCs/>
+          <w:i/>
+          <w:iCs/>
+          <w:color w:val="FF0000"/>
+          <w:shd w:val="clear" w:color="auto" w:fill="FCFCFC"/>
+        </w:rPr>
+      </w:pPr>
+      <w:r>
+        <w:rPr>
+          <w:b/>
+          <w:bCs/>
+          <w:i/>
+          <w:iCs/>
+        </w:rPr>
+        <w:t>[15 marks] Joining the project community What documentation is there for new members to read? Is there a code of conduct and what is in it? Are there development guidelines, issue reporting guidelines, development roadmap? Is there a community area for people to discuss the project (forum, project website, discord server, etc.)?</w:t>
+      </w:r>
+    </w:p>
+    <w:p>
+      <w:r>
+        <w:rPr>
+          <w:rFonts w:cs="Open Sans"/>
+          <w:color w:val="000000" w:themeColor="text1"/>
+          <w:shd w:val="clear" w:color="auto" w:fill="FCFCFC"/>
+        </w:rPr>
+        <w:t>By forking the repository</w:t>
+      </w:r>
+      <w:r>
+        <w:rPr>
+          <w:rFonts w:cs="Open Sans"/>
+          <w:color w:val="000000" w:themeColor="text1"/>
+          <w:shd w:val="clear" w:color="auto" w:fill="FCFCFC"/>
+        </w:rPr>
+        <w:t xml:space="preserve"> and submitting a pull request</w:t>
+      </w:r>
+      <w:r>
+        <w:rPr>
+          <w:rFonts w:cs="Open Sans"/>
+          <w:color w:val="000000" w:themeColor="text1"/>
+          <w:shd w:val="clear" w:color="auto" w:fill="FCFCFC"/>
+        </w:rPr>
+        <w:t>, any programmer can contribute the project</w:t>
+      </w:r>
+      <w:r>
+        <w:rPr>
+          <w:rFonts w:cs="Open Sans"/>
+          <w:color w:val="000000" w:themeColor="text1"/>
+          <w:shd w:val="clear" w:color="auto" w:fill="FCFCFC"/>
+        </w:rPr>
+        <w:t xml:space="preserve"> –</w:t>
+      </w:r>
+      <w:r>
+        <w:rPr>
+          <w:rFonts w:cs="Open Sans"/>
+          <w:color w:val="000000" w:themeColor="text1"/>
+          <w:shd w:val="clear" w:color="auto" w:fill="FCFCFC"/>
+        </w:rPr>
+        <w:t xml:space="preserve"> there has been over 3,400 contributors so far</w:t>
+      </w:r>
+      <w:r>
+        <w:rPr>
+          <w:rFonts w:cs="Open Sans"/>
+          <w:color w:val="000000" w:themeColor="text1"/>
+          <w:shd w:val="clear" w:color="auto" w:fill="FCFCFC"/>
         </w:rPr>
         <w:t>.</w:t>
       </w:r>
       <w:r>
         <w:rPr>
-          <w:rFonts w:cs="Segoe UI"/>
-          <w:color w:val="1F2328"/>
-          <w:shd w:val="clear" w:color="auto" w:fill="FFFFFF"/>
+          <w:rFonts w:cs="Open Sans"/>
+          <w:color w:val="000000" w:themeColor="text1"/>
+          <w:shd w:val="clear" w:color="auto" w:fill="FCFCFC"/>
         </w:rPr>
         <w:t xml:space="preserve"> </w:t>
       </w:r>
       <w:r>
         <w:rPr>
-          <w:rFonts w:cs="Segoe UI"/>
-          <w:color w:val="1F2328"/>
-          <w:shd w:val="clear" w:color="auto" w:fill="FFFFFF"/>
-        </w:rPr>
-        <w:t xml:space="preserve">The library has a key dependency </w:t>
-      </w:r>
-      <w:r>
-        <w:rPr>
-          <w:rFonts w:cs="Segoe UI"/>
-          <w:color w:val="1F2328"/>
-          <w:shd w:val="clear" w:color="auto" w:fill="FFFFFF"/>
-        </w:rPr>
-        <w:t>of</w:t>
-      </w:r>
-      <w:r>
-        <w:rPr>
-          <w:rFonts w:cs="Segoe UI"/>
-          <w:color w:val="1F2328"/>
-          <w:shd w:val="clear" w:color="auto" w:fill="FFFFFF"/>
-        </w:rPr>
-        <w:t xml:space="preserve"> NumPy</w:t>
-      </w:r>
-      <w:r>
-        <w:rPr>
-          <w:rFonts w:cs="Segoe UI"/>
-          <w:color w:val="1F2328"/>
-          <w:shd w:val="clear" w:color="auto" w:fill="FFFFFF"/>
-        </w:rPr>
-        <w:t xml:space="preserve">, </w:t>
-      </w:r>
-      <w:r>
-        <w:rPr>
-          <w:rFonts w:cs="Segoe UI"/>
-          <w:color w:val="1F2328"/>
-          <w:shd w:val="clear" w:color="auto" w:fill="FFFFFF"/>
-        </w:rPr>
-        <w:t>another library that</w:t>
-      </w:r>
-      <w:r>
-        <w:rPr>
-          <w:rFonts w:cs="Segoe UI"/>
-          <w:color w:val="1F2328"/>
-          <w:shd w:val="clear" w:color="auto" w:fill="FFFFFF"/>
-        </w:rPr>
-        <w:t xml:space="preserve"> </w:t>
-      </w:r>
-      <w:r>
-        <w:rPr>
-          <w:rFonts w:cs="Segoe UI"/>
-          <w:color w:val="1F2328"/>
-          <w:shd w:val="clear" w:color="auto" w:fill="FFFFFF"/>
-        </w:rPr>
-        <w:t xml:space="preserve">adds support for </w:t>
-      </w:r>
-      <w:r>
-        <w:rPr>
-          <w:rFonts w:cs="Segoe UI"/>
-          <w:color w:val="1F2328"/>
-          <w:shd w:val="clear" w:color="auto" w:fill="FFFFFF"/>
-        </w:rPr>
-        <w:t>N-dimensional arrays and</w:t>
-      </w:r>
-      <w:r>
-        <w:rPr>
-          <w:rFonts w:cs="Segoe UI"/>
-          <w:color w:val="1F2328"/>
-          <w:shd w:val="clear" w:color="auto" w:fill="FFFFFF"/>
-        </w:rPr>
-        <w:t xml:space="preserve"> </w:t>
-      </w:r>
-      <w:r>
-        <w:rPr>
-          <w:rFonts w:cs="Segoe UI"/>
-          <w:color w:val="1F2328"/>
-          <w:shd w:val="clear" w:color="auto" w:fill="FFFFFF"/>
-        </w:rPr>
-        <w:t>corresponding</w:t>
-      </w:r>
-      <w:r>
-        <w:rPr>
-          <w:rFonts w:cs="Segoe UI"/>
-          <w:color w:val="1F2328"/>
-          <w:shd w:val="clear" w:color="auto" w:fill="FFFFFF"/>
-        </w:rPr>
-        <w:t xml:space="preserve"> </w:t>
-      </w:r>
-      <w:r>
-        <w:rPr>
-          <w:rFonts w:cs="Segoe UI"/>
-          <w:color w:val="1F2328"/>
-          <w:shd w:val="clear" w:color="auto" w:fill="FFFFFF"/>
-        </w:rPr>
-        <w:t xml:space="preserve">mathematical functions to operate on these arrays </w:t>
-      </w:r>
-      <w:r>
-        <w:rPr>
-          <w:rFonts w:cs="Segoe UI"/>
-          <w:color w:val="1F2328"/>
-          <w:shd w:val="clear" w:color="auto" w:fill="FFFFFF"/>
-        </w:rPr>
-        <w:t>NumPy</w:t>
-      </w:r>
-      <w:r>
-        <w:rPr>
-          <w:rFonts w:cs="Segoe UI"/>
-          <w:color w:val="1F2328"/>
-          <w:shd w:val="clear" w:color="auto" w:fill="FFFFFF"/>
-        </w:rPr>
-        <w:t>(2025</w:t>
-      </w:r>
-      <w:r>
-        <w:rPr>
-          <w:rFonts w:cs="Segoe UI"/>
-          <w:color w:val="1F2328"/>
-          <w:shd w:val="clear" w:color="auto" w:fill="FFFFFF"/>
-        </w:rPr>
-        <w:t>). Furthermore</w:t>
-      </w:r>
-      <w:r>
-        <w:rPr>
-          <w:rFonts w:cs="Segoe UI"/>
-          <w:color w:val="1F2328"/>
-          <w:shd w:val="clear" w:color="auto" w:fill="FFFFFF"/>
-        </w:rPr>
-        <w:t>,</w:t>
-      </w:r>
-      <w:r>
-        <w:rPr>
-          <w:rFonts w:cs="Segoe UI"/>
-          <w:color w:val="1F2328"/>
-          <w:shd w:val="clear" w:color="auto" w:fill="FFFFFF"/>
-        </w:rPr>
-        <w:t xml:space="preserve"> </w:t>
-      </w:r>
-      <w:r>
-        <w:rPr>
-          <w:rFonts w:cs="Segoe UI"/>
-          <w:color w:val="1F2328"/>
-          <w:shd w:val="clear" w:color="auto" w:fill="FFFFFF"/>
-        </w:rPr>
-        <w:t>the projected</w:t>
-      </w:r>
-      <w:r>
-        <w:rPr>
-          <w:rFonts w:cs="Segoe UI"/>
-          <w:color w:val="1F2328"/>
-          <w:shd w:val="clear" w:color="auto" w:fill="FFFFFF"/>
-        </w:rPr>
-        <w:t xml:space="preserve"> is </w:t>
-      </w:r>
-      <w:r>
-        <w:rPr>
-          <w:rFonts w:cs="Segoe UI"/>
-          <w:color w:val="1F2328"/>
-          <w:shd w:val="clear" w:color="auto" w:fill="FFFFFF"/>
-        </w:rPr>
-        <w:t xml:space="preserve">licenced and </w:t>
-      </w:r>
-      <w:r>
-        <w:rPr>
-          <w:rFonts w:cs="Segoe UI"/>
-          <w:color w:val="1F2328"/>
-          <w:shd w:val="clear" w:color="auto" w:fill="FFFFFF"/>
-        </w:rPr>
-        <w:t>distributed</w:t>
-      </w:r>
-      <w:r>
-        <w:rPr>
-          <w:rFonts w:cs="Segoe UI"/>
-          <w:color w:val="1F2328"/>
-          <w:shd w:val="clear" w:color="auto" w:fill="FFFFFF"/>
-        </w:rPr>
-        <w:t xml:space="preserve"> under the </w:t>
-      </w:r>
-      <w:r>
-        <w:rPr>
-          <w:rFonts w:cs="Segoe UI"/>
-          <w:color w:val="1F2328"/>
-          <w:shd w:val="clear" w:color="auto" w:fill="FFFFFF"/>
-        </w:rPr>
-        <w:t>three-clause</w:t>
-      </w:r>
-      <w:r>
-        <w:rPr>
-          <w:rFonts w:cs="Segoe UI"/>
-          <w:color w:val="1F2328"/>
-          <w:shd w:val="clear" w:color="auto" w:fill="FFFFFF"/>
-        </w:rPr>
-        <w:t xml:space="preserve"> </w:t>
-      </w:r>
-      <w:r>
-        <w:rPr>
-          <w:rFonts w:cs="Open Sans"/>
-          <w:color w:val="000000" w:themeColor="text1"/>
-          <w:shd w:val="clear" w:color="auto" w:fill="FCFCFC"/>
-        </w:rPr>
-        <w:t>Berkeley Software Distribution</w:t>
-      </w:r>
-      <w:r>
-        <w:rPr>
-          <w:rFonts w:cs="Segoe UI"/>
-          <w:color w:val="000000" w:themeColor="text1"/>
-          <w:shd w:val="clear" w:color="auto" w:fill="FFFFFF"/>
-        </w:rPr>
-        <w:t xml:space="preserve"> </w:t>
-      </w:r>
-      <w:r>
-        <w:rPr>
-          <w:rFonts w:cs="Segoe UI"/>
-          <w:color w:val="1F2328"/>
-          <w:shd w:val="clear" w:color="auto" w:fill="FFFFFF"/>
-        </w:rPr>
-        <w:t>BSD license</w:t>
-      </w:r>
-      <w:r>
-        <w:rPr>
-          <w:rFonts w:cs="Segoe UI"/>
-          <w:color w:val="1F2328"/>
-          <w:shd w:val="clear" w:color="auto" w:fill="FFFFFF"/>
-        </w:rPr>
-        <w:t xml:space="preserve"> </w:t>
-      </w:r>
-      <w:r>
-        <w:rPr>
-          <w:rFonts w:cs="Segoe UI"/>
-          <w:color w:val="1F2328"/>
-          <w:shd w:val="clear" w:color="auto" w:fill="FFFFFF"/>
-        </w:rPr>
-        <w:t>Pandas Development Team</w:t>
-      </w:r>
-      <w:r>
-        <w:rPr>
-          <w:rFonts w:cs="Segoe UI"/>
-          <w:color w:val="1F2328"/>
-          <w:shd w:val="clear" w:color="auto" w:fill="FFFFFF"/>
-        </w:rPr>
-        <w:t xml:space="preserve"> (2025). </w:t>
-      </w:r>
-      <w:r>
-        <w:rPr>
-          <w:rFonts w:cs="Segoe UI"/>
-          <w:color w:val="1F2328"/>
-          <w:shd w:val="clear" w:color="auto" w:fill="FFFFFF"/>
-        </w:rPr>
-        <w:t xml:space="preserve"> </w:t>
-      </w:r>
-    </w:p>
-    <w:p>
-      <w:pPr>
-        <w:rPr>
-          <w:rFonts w:cs="Segoe UI"/>
-          <w:color w:val="1F2328"/>
-          <w:shd w:val="clear" w:color="auto" w:fill="FFFFFF"/>
-        </w:rPr>
-      </w:pPr>
-    </w:p>
-    <w:p/>
-    <w:p>
-      <w:r>
-        <w:t>• Open-Source. What open-source licence does the project use? Who can contribute to the repository? Who owns the repository? Does the project receive any funding from the industry or the community? Are there developer guidelines for new contributors?</w:t>
-      </w:r>
-    </w:p>
-    <w:p>
-      <w:r>
-        <w:t>• Joining the project community. How easy is it for a new developer to join the project community. What documentation is available for new developers? Are there contributing guidelines? Is there a development roadmap? How can a new developer start communicating with the rest of the community?</w:t>
-      </w:r>
-    </w:p>
-    <w:p>
-      <w:pPr>
-        <w:rPr>
-          <w:rFonts w:cs="Open Sans"/>
-          <w:color w:val="000000" w:themeColor="text1"/>
-          <w:shd w:val="clear" w:color="auto" w:fill="FCFCFC"/>
-        </w:rPr>
-      </w:pPr>
-      <w:r>
-        <w:rPr>
-          <w:rFonts w:cs="Open Sans"/>
-          <w:color w:val="000000" w:themeColor="text1"/>
-          <w:shd w:val="clear" w:color="auto" w:fill="FCFCFC"/>
-        </w:rPr>
-        <w:t xml:space="preserve">BSD licenses are a group of permissive licenses that impose minimal restrictions of the use and distribution of software. </w:t>
-      </w:r>
-      <w:r>
-        <w:rPr>
-          <w:rFonts w:cs="Open Sans"/>
-          <w:color w:val="000000" w:themeColor="text1"/>
-          <w:shd w:val="clear" w:color="auto" w:fill="FCFCFC"/>
-        </w:rPr>
-        <w:t xml:space="preserve">Developed in 1999, </w:t>
-      </w:r>
-      <w:r>
-        <w:rPr>
-          <w:rFonts w:cs="Open Sans"/>
-          <w:color w:val="000000" w:themeColor="text1"/>
-          <w:shd w:val="clear" w:color="auto" w:fill="FCFCFC"/>
-        </w:rPr>
-        <w:t xml:space="preserve">a </w:t>
-      </w:r>
-      <w:r>
-        <w:rPr>
-          <w:rFonts w:cs="Open Sans"/>
-          <w:color w:val="000000" w:themeColor="text1"/>
-          <w:shd w:val="clear" w:color="auto" w:fill="FCFCFC"/>
-        </w:rPr>
-        <w:t xml:space="preserve">‘three clause BSD’ license </w:t>
-      </w:r>
-      <w:r>
-        <w:rPr>
-          <w:rFonts w:cs="Open Sans"/>
-          <w:color w:val="000000" w:themeColor="text1"/>
-          <w:shd w:val="clear" w:color="auto" w:fill="FCFCFC"/>
-        </w:rPr>
-        <w:t xml:space="preserve">mandates </w:t>
-      </w:r>
-      <w:r>
-        <w:rPr>
-          <w:rFonts w:cs="Open Sans"/>
-          <w:color w:val="000000" w:themeColor="text1"/>
-          <w:shd w:val="clear" w:color="auto" w:fill="FCFCFC"/>
-        </w:rPr>
-        <w:t>terms and conditions of redistribution</w:t>
-      </w:r>
-      <w:r>
-        <w:rPr>
-          <w:rFonts w:cs="Open Sans"/>
-          <w:color w:val="000000" w:themeColor="text1"/>
-          <w:shd w:val="clear" w:color="auto" w:fill="FCFCFC"/>
-        </w:rPr>
-        <w:t xml:space="preserve"> </w:t>
-      </w:r>
-      <w:r>
-        <w:rPr>
-          <w:rFonts w:cs="Open Sans"/>
-          <w:color w:val="000000" w:themeColor="text1"/>
-          <w:shd w:val="clear" w:color="auto" w:fill="FCFCFC"/>
-        </w:rPr>
-        <w:t xml:space="preserve">(no liability </w:t>
-      </w:r>
-      <w:r>
-        <w:rPr>
-          <w:rFonts w:cs="Open Sans"/>
-          <w:color w:val="000000" w:themeColor="text1"/>
-          <w:shd w:val="clear" w:color="auto" w:fill="FCFCFC"/>
-        </w:rPr>
-        <w:t>of the authors)</w:t>
-      </w:r>
-      <w:r>
-        <w:rPr>
-          <w:rFonts w:cs="Open Sans"/>
-          <w:color w:val="000000" w:themeColor="text1"/>
-          <w:shd w:val="clear" w:color="auto" w:fill="FCFCFC"/>
-        </w:rPr>
-        <w:t>, maintenance of copyright in redistribution</w:t>
-      </w:r>
-      <w:r>
-        <w:rPr>
-          <w:rFonts w:cs="Open Sans"/>
-          <w:color w:val="000000" w:themeColor="text1"/>
-          <w:shd w:val="clear" w:color="auto" w:fill="FCFCFC"/>
-        </w:rPr>
-        <w:t xml:space="preserve"> and</w:t>
-      </w:r>
-      <w:r>
-        <w:rPr>
-          <w:rFonts w:cs="Open Sans"/>
-          <w:color w:val="000000" w:themeColor="text1"/>
-          <w:shd w:val="clear" w:color="auto" w:fill="FCFCFC"/>
-        </w:rPr>
-        <w:t xml:space="preserve"> rights of use of contributors names in promotion</w:t>
-      </w:r>
-      <w:r>
-        <w:rPr>
-          <w:rFonts w:cs="Open Sans"/>
-          <w:color w:val="000000" w:themeColor="text1"/>
-          <w:shd w:val="clear" w:color="auto" w:fill="FCFCFC"/>
-        </w:rPr>
-        <w:t>/</w:t>
-      </w:r>
-      <w:r>
-        <w:rPr>
-          <w:rFonts w:cs="Open Sans"/>
-          <w:color w:val="000000" w:themeColor="text1"/>
-          <w:shd w:val="clear" w:color="auto" w:fill="FCFCFC"/>
-        </w:rPr>
-        <w:t>endorsement</w:t>
-      </w:r>
-      <w:r>
-        <w:rPr>
-          <w:rFonts w:cs="Open Sans"/>
-          <w:color w:val="000000" w:themeColor="text1"/>
-          <w:shd w:val="clear" w:color="auto" w:fill="FCFCFC"/>
-        </w:rPr>
-        <w:t xml:space="preserve"> </w:t>
-      </w:r>
-      <w:bookmarkStart w:id="1" w:name="_Hlk193616990"/>
-      <w:r>
-        <w:rPr>
-          <w:rFonts w:cs="Open Sans"/>
-          <w:color w:val="000000" w:themeColor="text1"/>
-          <w:shd w:val="clear" w:color="auto" w:fill="FCFCFC"/>
-        </w:rPr>
-        <w:t xml:space="preserve">Montague </w:t>
-      </w:r>
-      <w:r>
-        <w:rPr>
-          <w:rFonts w:cs="Open Sans"/>
-          <w:color w:val="000000" w:themeColor="text1"/>
-          <w:shd w:val="clear" w:color="auto" w:fill="FCFCFC"/>
-        </w:rPr>
-        <w:t>(</w:t>
-      </w:r>
-      <w:r>
-        <w:rPr>
-          <w:rFonts w:cs="Open Sans"/>
-          <w:color w:val="000000" w:themeColor="text1"/>
-          <w:shd w:val="clear" w:color="auto" w:fill="FCFCFC"/>
-        </w:rPr>
-        <w:t>2007)</w:t>
-      </w:r>
-      <w:r>
-        <w:rPr>
-          <w:rFonts w:cs="Open Sans"/>
-          <w:color w:val="000000" w:themeColor="text1"/>
-          <w:shd w:val="clear" w:color="auto" w:fill="FCFCFC"/>
-        </w:rPr>
-        <w:t xml:space="preserve">. </w:t>
-      </w:r>
-      <w:bookmarkEnd w:id="1"/>
-      <w:r>
-        <w:rPr>
-          <w:rFonts w:cs="Open Sans"/>
-          <w:color w:val="000000" w:themeColor="text1"/>
-          <w:shd w:val="clear" w:color="auto" w:fill="FCFCFC"/>
-        </w:rPr>
-        <w:t xml:space="preserve">Derived from the earlier ‘four clause BSD’, the more recent ‘three clause BSD’ dropped the advertisement </w:t>
-      </w:r>
-      <w:r>
-        <w:rPr>
-          <w:rFonts w:cs="Open Sans"/>
-          <w:color w:val="000000" w:themeColor="text1"/>
-          <w:shd w:val="clear" w:color="auto" w:fill="FCFCFC"/>
-        </w:rPr>
-        <w:t>requirement</w:t>
-      </w:r>
-      <w:r>
-        <w:rPr>
-          <w:rFonts w:cs="Open Sans"/>
-          <w:color w:val="000000" w:themeColor="text1"/>
-          <w:shd w:val="clear" w:color="auto" w:fill="FCFCFC"/>
-        </w:rPr>
-        <w:t xml:space="preserve">. </w:t>
-      </w:r>
-    </w:p>
-    <w:p>
-      <w:pPr>
-        <w:rPr>
-          <w:rFonts w:cs="Open Sans"/>
-          <w:color w:val="000000" w:themeColor="text1"/>
-          <w:shd w:val="clear" w:color="auto" w:fill="FCFCFC"/>
-        </w:rPr>
-      </w:pPr>
-      <w:r>
-        <w:rPr>
-          <w:rFonts w:cs="Open Sans"/>
-          <w:color w:val="000000" w:themeColor="text1"/>
-          <w:shd w:val="clear" w:color="auto" w:fill="FCFCFC"/>
-        </w:rPr>
-        <w:t xml:space="preserve">For comparison, another license is the </w:t>
-      </w:r>
-      <w:r>
-        <w:rPr>
-          <w:rFonts w:cs="Open Sans"/>
-          <w:color w:val="000000" w:themeColor="text1"/>
-          <w:shd w:val="clear" w:color="auto" w:fill="FCFCFC"/>
-        </w:rPr>
-        <w:t>general</w:t>
-      </w:r>
-      <w:r>
-        <w:rPr>
-          <w:rFonts w:cs="Open Sans"/>
-          <w:color w:val="000000" w:themeColor="text1"/>
-          <w:shd w:val="clear" w:color="auto" w:fill="FCFCFC"/>
-        </w:rPr>
-        <w:t xml:space="preserve"> prop</w:t>
-      </w:r>
-      <w:r>
-        <w:rPr>
-          <w:rFonts w:cs="Open Sans"/>
-          <w:color w:val="000000" w:themeColor="text1"/>
-          <w:shd w:val="clear" w:color="auto" w:fill="FCFCFC"/>
-        </w:rPr>
-        <w:t>rietary license</w:t>
-      </w:r>
-      <w:r>
-        <w:rPr>
-          <w:rFonts w:cs="Open Sans"/>
-          <w:color w:val="000000" w:themeColor="text1"/>
-          <w:shd w:val="clear" w:color="auto" w:fill="FCFCFC"/>
-        </w:rPr>
-        <w:t xml:space="preserve"> </w:t>
-      </w:r>
-      <w:r>
-        <w:rPr>
-          <w:rFonts w:cs="Open Sans"/>
-          <w:color w:val="000000" w:themeColor="text1"/>
-          <w:shd w:val="clear" w:color="auto" w:fill="FCFCFC"/>
-        </w:rPr>
-        <w:t>(GPL).</w:t>
-      </w:r>
-      <w:r>
-        <w:rPr>
-          <w:rFonts w:cs="Open Sans"/>
-          <w:color w:val="000000" w:themeColor="text1"/>
-          <w:shd w:val="clear" w:color="auto" w:fill="FCFCFC"/>
-        </w:rPr>
-        <w:t xml:space="preserve"> </w:t>
-      </w:r>
-      <w:r>
-        <w:rPr>
-          <w:rFonts w:cs="Open Sans"/>
-          <w:color w:val="000000" w:themeColor="text1"/>
-          <w:shd w:val="clear" w:color="auto" w:fill="FCFCFC"/>
-        </w:rPr>
-        <w:t xml:space="preserve">The goal of the </w:t>
-      </w:r>
-      <w:r>
-        <w:rPr>
-          <w:rFonts w:cs="Open Sans"/>
-          <w:color w:val="000000" w:themeColor="text1"/>
-          <w:shd w:val="clear" w:color="auto" w:fill="FCFCFC"/>
-        </w:rPr>
-        <w:t>GPL</w:t>
-      </w:r>
-      <w:r>
-        <w:rPr>
-          <w:rFonts w:cs="Open Sans"/>
-          <w:color w:val="000000" w:themeColor="text1"/>
-          <w:shd w:val="clear" w:color="auto" w:fill="FCFCFC"/>
-        </w:rPr>
-        <w:t xml:space="preserve"> was introduced to prevent software from becoming proprietary. Compared to BSD, the GPL licence is a more layered license with clauses such as discretionary distribution/support costs</w:t>
-      </w:r>
-      <w:r>
-        <w:rPr>
-          <w:rFonts w:cs="Open Sans"/>
-          <w:color w:val="000000" w:themeColor="text1"/>
-          <w:shd w:val="clear" w:color="auto" w:fill="FCFCFC"/>
-        </w:rPr>
-        <w:t xml:space="preserve"> that can be imposed by authors</w:t>
-      </w:r>
-      <w:r>
-        <w:rPr>
-          <w:rFonts w:cs="Open Sans"/>
-          <w:color w:val="000000" w:themeColor="text1"/>
-          <w:shd w:val="clear" w:color="auto" w:fill="FCFCFC"/>
-        </w:rPr>
-        <w:t xml:space="preserve">, resell restrictions and requirements that must be followed with associated patents </w:t>
-      </w:r>
-      <w:r>
-        <w:rPr>
-          <w:rFonts w:cs="Open Sans"/>
-          <w:color w:val="000000" w:themeColor="text1"/>
-          <w:shd w:val="clear" w:color="auto" w:fill="FCFCFC"/>
-        </w:rPr>
-        <w:t>i.e.</w:t>
-      </w:r>
-      <w:r>
-        <w:rPr>
-          <w:rFonts w:cs="Open Sans"/>
-          <w:color w:val="000000" w:themeColor="text1"/>
-          <w:shd w:val="clear" w:color="auto" w:fill="FCFCFC"/>
-        </w:rPr>
-        <w:t xml:space="preserve"> everyone must be able to use the software</w:t>
-      </w:r>
-      <w:r>
-        <w:rPr>
-          <w:rFonts w:cs="Open Sans"/>
-          <w:color w:val="000000" w:themeColor="text1"/>
-          <w:shd w:val="clear" w:color="auto" w:fill="FCFCFC"/>
-        </w:rPr>
-        <w:t xml:space="preserve"> </w:t>
-      </w:r>
-      <w:r>
-        <w:rPr>
-          <w:rFonts w:cs="Open Sans"/>
-          <w:color w:val="000000" w:themeColor="text1"/>
-          <w:shd w:val="clear" w:color="auto" w:fill="FCFCFC"/>
-        </w:rPr>
-        <w:t>Montague (2007).</w:t>
-      </w:r>
-    </w:p>
-    <w:p>
-      <w:r>
-        <w:rPr>
-          <w:rFonts w:cs="Open Sans"/>
-          <w:color w:val="000000" w:themeColor="text1"/>
-          <w:shd w:val="clear" w:color="auto" w:fill="FCFCFC"/>
-        </w:rPr>
-        <w:t>By forking the repository</w:t>
-      </w:r>
-      <w:r>
-        <w:rPr>
-          <w:rFonts w:cs="Open Sans"/>
-          <w:color w:val="000000" w:themeColor="text1"/>
-          <w:shd w:val="clear" w:color="auto" w:fill="FCFCFC"/>
-        </w:rPr>
-        <w:t xml:space="preserve"> and submitting a pull request</w:t>
-      </w:r>
-      <w:r>
-        <w:rPr>
-          <w:rFonts w:cs="Open Sans"/>
-          <w:color w:val="000000" w:themeColor="text1"/>
-          <w:shd w:val="clear" w:color="auto" w:fill="FCFCFC"/>
-        </w:rPr>
-        <w:t>, any programmer can contribute the project</w:t>
-      </w:r>
-      <w:r>
-        <w:rPr>
-          <w:rFonts w:cs="Open Sans"/>
-          <w:color w:val="000000" w:themeColor="text1"/>
-          <w:shd w:val="clear" w:color="auto" w:fill="FCFCFC"/>
-        </w:rPr>
-        <w:t xml:space="preserve"> – so far there have been over 3,400 contributors </w:t>
-      </w:r>
-      <w:r>
-        <w:rPr>
-          <w:rFonts w:cs="Open Sans"/>
-          <w:color w:val="000000" w:themeColor="text1"/>
-          <w:shd w:val="clear" w:color="auto" w:fill="FCFCFC"/>
-        </w:rPr>
-        <w:t>.</w:t>
-      </w:r>
-      <w:r>
-        <w:rPr>
           <w:rFonts w:cs="Open Sans"/>
           <w:color w:val="000000" w:themeColor="text1"/>
           <w:shd w:val="clear" w:color="auto" w:fill="FCFCFC"/>
@@ -1103,7 +1582,7 @@
         </w:rPr>
         <w:t xml:space="preserve">library website </w:t>
       </w:r>
-      <w:hyperlink r:id="rId8" w:history="1">
+      <w:hyperlink r:id="rId9" w:history="1">
         <w:r>
           <w:rPr>
             <w:rStyle w:val="Hyperlink"/>
@@ -1142,198 +1621,323 @@
         <w:t>(NumPy</w:t>
       </w:r>
       <w:r>
-        <w:t xml:space="preserve"> approximately 1</w:t>
+        <w:t xml:space="preserve"> approximately </w:t>
+      </w:r>
+      <w:r>
+        <w:t xml:space="preserve">2,000 </w:t>
+      </w:r>
+      <w:r>
+        <w:t>open issues</w:t>
+      </w:r>
+      <w:r>
+        <w:t>, Matplotlib</w:t>
+      </w:r>
+      <w:r>
+        <w:t xml:space="preserve"> approximately 1,</w:t>
+      </w:r>
+      <w:r>
+        <w:t>2</w:t>
+      </w:r>
+      <w:r>
+        <w:t>00 open issues)</w:t>
+      </w:r>
+      <w:r>
+        <w:t xml:space="preserve"> </w:t>
+      </w:r>
+      <w:r>
+        <w:t>with the last pull request being auth</w:t>
+      </w:r>
+      <w:r>
+        <w:t>orised on the 21</w:t>
+      </w:r>
+      <w:r>
+        <w:rPr>
+          <w:vertAlign w:val="superscript"/>
+        </w:rPr>
+        <w:t>st</w:t>
+      </w:r>
+      <w:r>
+        <w:t xml:space="preserve"> March 2025.</w:t>
+      </w:r>
+      <w:r>
+        <w:t xml:space="preserve"> </w:t>
+      </w:r>
+      <w:r>
+        <w:t xml:space="preserve"> </w:t>
+      </w:r>
+    </w:p>
+    <w:p>
+      <w:r>
+        <w:t>S</w:t>
+      </w:r>
+      <w:r>
+        <w:t>upport for community contribution includes 5 moderators</w:t>
       </w:r>
       <w:r>
         <w:t>,</w:t>
       </w:r>
       <w:r>
-        <w:t>600</w:t>
-      </w:r>
-      <w:r>
-        <w:t xml:space="preserve"> open issues</w:t>
-      </w:r>
-      <w:r>
-        <w:t>, Matplotlib</w:t>
-      </w:r>
-      <w:r>
-        <w:t xml:space="preserve"> approximately 1,500 open issues)</w:t>
+        <w:t xml:space="preserve"> named under the </w:t>
+      </w:r>
+      <w:r>
+        <w:t>‘</w:t>
+      </w:r>
+      <w:r>
+        <w:t>contributor code of conduct</w:t>
+      </w:r>
+      <w:r>
+        <w:t>’,</w:t>
+      </w:r>
+      <w:r>
+        <w:t xml:space="preserve"> that</w:t>
+      </w:r>
+      <w:r>
+        <w:t xml:space="preserve"> help to</w:t>
       </w:r>
       <w:r>
         <w:t xml:space="preserve"> </w:t>
       </w:r>
       <w:r>
-        <w:t>with the last pull request being auth</w:t>
-      </w:r>
-      <w:r>
-        <w:t>orised on the 21</w:t>
-      </w:r>
-      <w:r>
-        <w:rPr>
-          <w:vertAlign w:val="superscript"/>
-        </w:rPr>
-        <w:t>st</w:t>
-      </w:r>
-      <w:r>
-        <w:t xml:space="preserve"> March 2025.</w:t>
+        <w:t>maintain</w:t>
+      </w:r>
+      <w:r>
+        <w:t xml:space="preserve"> the professionalism of the </w:t>
+      </w:r>
+      <w:r>
+        <w:t xml:space="preserve">page </w:t>
+      </w:r>
+      <w:r>
+        <w:t>a</w:t>
+      </w:r>
+      <w:r>
+        <w:t>s well as</w:t>
+      </w:r>
+      <w:r>
+        <w:t xml:space="preserve"> a</w:t>
+      </w:r>
+      <w:r>
+        <w:t>n official</w:t>
+      </w:r>
+      <w:r>
+        <w:t xml:space="preserve"> Slack</w:t>
       </w:r>
       <w:r>
         <w:t xml:space="preserve"> </w:t>
       </w:r>
-    </w:p>
-    <w:p>
-      <w:r>
-        <w:t>S</w:t>
-      </w:r>
-      <w:r>
-        <w:t>upport for community contribution includes 5 moderators</w:t>
+      <w:r>
+        <w:t>where contributors can communicate</w:t>
+      </w:r>
+      <w:r>
+        <w:t>. Furthermore</w:t>
       </w:r>
       <w:r>
         <w:t>,</w:t>
       </w:r>
       <w:r>
-        <w:t xml:space="preserve"> named under the </w:t>
-      </w:r>
-      <w:r>
-        <w:t>‘</w:t>
-      </w:r>
-      <w:r>
-        <w:t>contributor code of conduct</w:t>
-      </w:r>
-      <w:r>
-        <w:t>’,</w:t>
-      </w:r>
-      <w:r>
-        <w:t xml:space="preserve"> that</w:t>
-      </w:r>
-      <w:r>
-        <w:t xml:space="preserve"> help to</w:t>
-      </w:r>
-      <w:r>
         <w:t xml:space="preserve"> </w:t>
       </w:r>
       <w:r>
-        <w:t>maintain</w:t>
-      </w:r>
-      <w:r>
-        <w:t xml:space="preserve"> the professionalism of the </w:t>
-      </w:r>
-      <w:r>
-        <w:t xml:space="preserve">page </w:t>
-      </w:r>
-      <w:r>
-        <w:t>a</w:t>
-      </w:r>
-      <w:r>
-        <w:t>s well as</w:t>
-      </w:r>
-      <w:r>
-        <w:t xml:space="preserve"> a</w:t>
-      </w:r>
-      <w:r>
-        <w:t>n official</w:t>
-      </w:r>
-      <w:r>
-        <w:t xml:space="preserve"> Slack</w:t>
+        <w:t>there a</w:t>
+      </w:r>
+      <w:r>
+        <w:t>re</w:t>
+      </w:r>
+      <w:r>
+        <w:t xml:space="preserve"> frequent community meetings and specific new contributor meetings that are hel</w:t>
+      </w:r>
+      <w:r>
+        <w:t>d</w:t>
+      </w:r>
+      <w:r>
+        <w:t xml:space="preserve"> monthly.</w:t>
+      </w:r>
+      <w:r>
+        <w:t xml:space="preserve"> To conclude</w:t>
+      </w:r>
+      <w:r>
+        <w:t>,</w:t>
+      </w:r>
+      <w:r>
+        <w:t xml:space="preserve"> community activity</w:t>
+      </w:r>
+      <w:r>
+        <w:t>, the 45,000 stars on the repo</w:t>
+      </w:r>
+      <w:r>
+        <w:t xml:space="preserve">sitory, </w:t>
+      </w:r>
+      <w:r>
+        <w:t>well organised</w:t>
+      </w:r>
+      <w:r>
+        <w:t xml:space="preserve"> communication channels and </w:t>
+      </w:r>
+      <w:r>
+        <w:t xml:space="preserve">dedicated </w:t>
+      </w:r>
+      <w:r>
+        <w:t>moder</w:t>
+      </w:r>
+      <w:r>
+        <w:t>ators indic</w:t>
+      </w:r>
+      <w:r>
+        <w:t xml:space="preserve">ate </w:t>
+      </w:r>
+      <w:r>
+        <w:t>the project is in good health.</w:t>
+      </w:r>
+    </w:p>
+    <w:p>
+      <w:pPr>
+        <w:rPr>
+          <w:b/>
+          <w:bCs/>
+          <w:i/>
+          <w:iCs/>
+        </w:rPr>
+      </w:pPr>
+      <w:r>
+        <w:rPr>
+          <w:b/>
+          <w:bCs/>
+          <w:i/>
+          <w:iCs/>
+        </w:rPr>
+        <w:t>[10 marks] Contributors Who is the project owner(s)? Who are the main contributors to the project? Who reviews and merges new pull requests? How many total contributors are there? How is the communication established between contributors?</w:t>
+      </w:r>
+    </w:p>
+    <w:p>
+      <w:pPr>
+        <w:rPr>
+          <w:b/>
+          <w:bCs/>
+          <w:i/>
+          <w:iCs/>
+        </w:rPr>
+      </w:pPr>
+    </w:p>
+    <w:p>
+      <w:pPr>
+        <w:rPr>
+          <w:b/>
+          <w:bCs/>
+          <w:i/>
+          <w:iCs/>
+        </w:rPr>
+      </w:pPr>
+    </w:p>
+    <w:p>
+      <w:pPr>
+        <w:rPr>
+          <w:b/>
+          <w:bCs/>
+          <w:i/>
+          <w:iCs/>
+        </w:rPr>
+      </w:pPr>
+    </w:p>
+    <w:p>
+      <w:pPr>
+        <w:rPr>
+          <w:b/>
+          <w:bCs/>
+          <w:i/>
+          <w:iCs/>
+        </w:rPr>
+      </w:pPr>
+    </w:p>
+    <w:p>
+      <w:pPr>
+        <w:rPr>
+          <w:b/>
+          <w:bCs/>
+          <w:i/>
+          <w:iCs/>
+        </w:rPr>
+      </w:pPr>
+    </w:p>
+    <w:p>
+      <w:pPr>
+        <w:rPr>
+          <w:b/>
+          <w:bCs/>
+          <w:i/>
+          <w:iCs/>
+        </w:rPr>
+      </w:pPr>
+    </w:p>
+    <w:p>
+      <w:pPr>
+        <w:rPr>
+          <w:b/>
+          <w:bCs/>
+          <w:i/>
+          <w:iCs/>
+        </w:rPr>
+      </w:pPr>
+    </w:p>
+    <w:p>
+      <w:r>
+        <w:t>• Code quality. What code quality standards are being followed? How are these standards ensured in development? Are any automated tools being used to ensure code quality?</w:t>
+      </w:r>
+    </w:p>
+    <w:p>
+      <w:pPr>
+        <w:rPr>
+          <w:b/>
+          <w:bCs/>
+          <w:i/>
+          <w:iCs/>
+        </w:rPr>
+      </w:pPr>
+      <w:r>
+        <w:rPr>
+          <w:b/>
+          <w:bCs/>
+          <w:i/>
+          <w:iCs/>
+        </w:rPr>
+        <w:t>[15 marks] Code quality What code quality standard does the codebase follow? Is there documentation on project-specific code quality requirements? Is there automated code style checking?</w:t>
+      </w:r>
+    </w:p>
+    <w:p>
+      <w:pPr>
+        <w:rPr>
+          <w:color w:val="000000" w:themeColor="text1"/>
+          <w:shd w:val="clear" w:color="auto" w:fill="F3F4F5"/>
+        </w:rPr>
+      </w:pPr>
+      <w:r>
+        <w:t>Code quality standards can be found in</w:t>
+      </w:r>
+      <w:r>
+        <w:t xml:space="preserve"> a 5,000 word document in </w:t>
+      </w:r>
+      <w:r>
+        <w:t>the contribution guide.</w:t>
       </w:r>
       <w:r>
         <w:t xml:space="preserve"> </w:t>
       </w:r>
-      <w:r>
-        <w:t>where contributors can communicate</w:t>
-      </w:r>
-      <w:r>
-        <w:t>. Furthermore</w:t>
-      </w:r>
-      <w:r>
-        <w:t>,</w:t>
-      </w:r>
-      <w:r>
-        <w:t xml:space="preserve"> </w:t>
-      </w:r>
-      <w:r>
-        <w:t>there a</w:t>
-      </w:r>
-      <w:r>
-        <w:t>re</w:t>
-      </w:r>
-      <w:r>
-        <w:t xml:space="preserve"> frequent community meetings and specific new contributor meetings that are hel</w:t>
-      </w:r>
-      <w:r>
-        <w:t>d</w:t>
-      </w:r>
-      <w:r>
-        <w:t xml:space="preserve"> monthly.</w:t>
-      </w:r>
-      <w:r>
-        <w:t xml:space="preserve"> To conclude</w:t>
-      </w:r>
-      <w:r>
-        <w:t>,</w:t>
-      </w:r>
-      <w:r>
-        <w:t xml:space="preserve"> community activity</w:t>
-      </w:r>
-      <w:r>
-        <w:t>, the 45,000 stars on the repo</w:t>
-      </w:r>
-      <w:r>
-        <w:t xml:space="preserve">sitory, </w:t>
-      </w:r>
-      <w:r>
-        <w:t>well organised</w:t>
-      </w:r>
-      <w:r>
-        <w:t xml:space="preserve"> communication channels and </w:t>
-      </w:r>
-      <w:r>
-        <w:t xml:space="preserve">dedicated </w:t>
-      </w:r>
-      <w:r>
-        <w:t>moder</w:t>
-      </w:r>
-      <w:r>
-        <w:t>ators indic</w:t>
-      </w:r>
-      <w:r>
-        <w:t xml:space="preserve">ate </w:t>
-      </w:r>
-      <w:r>
-        <w:t>the project is in good health.</w:t>
-      </w:r>
-    </w:p>
-    <w:p/>
-    <w:p>
-      <w:r>
-        <w:t>• Code quality. What code quality standards are being followed? How are these standards ensured in development? Are any automated tools being used to ensure code quality?</w:t>
-      </w:r>
-    </w:p>
-    <w:p>
-      <w:pPr>
-        <w:rPr>
-          <w:color w:val="000000" w:themeColor="text1"/>
-          <w:shd w:val="clear" w:color="auto" w:fill="F3F4F5"/>
-        </w:rPr>
-      </w:pPr>
-      <w:r>
-        <w:t>Code quality standards can be found in</w:t>
-      </w:r>
-      <w:r>
-        <w:t xml:space="preserve"> a 5,000 word document in </w:t>
-      </w:r>
-      <w:r>
-        <w:t>the contribution guide.</w:t>
-      </w:r>
-      <w:r>
-        <w:t xml:space="preserve"> </w:t>
-      </w:r>
-      <w:hyperlink r:id="rId9" w:anchor="code-standards" w:history="1">
+      <w:hyperlink r:id="rId10" w:anchor="code-standards" w:history="1">
         <w:r>
           <w:rPr>
             <w:rStyle w:val="Hyperlink"/>
           </w:rPr>
-          <w:t>Contributing to the code base — pandas 3.0.0.dev0+2022.gdc8401afea documentation</w:t>
+          <w:t>Contrib</w:t>
+        </w:r>
+        <w:r>
+          <w:rPr>
+            <w:rStyle w:val="Hyperlink"/>
+          </w:rPr>
+          <w:t>u</w:t>
+        </w:r>
+        <w:r>
+          <w:rPr>
+            <w:rStyle w:val="Hyperlink"/>
+          </w:rPr>
+          <w:t>ting to the code base — pandas 3.0.0.dev0+2022.gdc8401afea documentation</w:t>
         </w:r>
       </w:hyperlink>
       <w:r>
@@ -1347,46 +1951,36 @@
           <w:szCs w:val="21"/>
           <w:shd w:val="clear" w:color="auto" w:fill="F3F4F5"/>
         </w:rPr>
-        <w:t>./ci/code_checks.sh</w:t>
-      </w:r>
-      <w:r>
-        <w:rPr>
-          <w:rFonts w:ascii="Consolas" w:hAnsi="Consolas"/>
-          <w:color w:val="912583"/>
-          <w:sz w:val="21"/>
-          <w:szCs w:val="21"/>
+        <w:t xml:space="preserve">./ci/code_checks.sh </w:t>
+      </w:r>
+      <w:r>
+        <w:rPr>
+          <w:color w:val="000000" w:themeColor="text1"/>
           <w:shd w:val="clear" w:color="auto" w:fill="F3F4F5"/>
         </w:rPr>
-        <w:t xml:space="preserve"> </w:t>
-      </w:r>
+        <w:t xml:space="preserve">is a script that can be run to ensure imported modules and the formatting of </w:t>
+      </w:r>
+      <w:proofErr w:type="spellStart"/>
       <w:r>
         <w:rPr>
           <w:color w:val="000000" w:themeColor="text1"/>
           <w:shd w:val="clear" w:color="auto" w:fill="F3F4F5"/>
         </w:rPr>
-        <w:t xml:space="preserve">is a script that can be run to ensure imported modules and the formatting of </w:t>
-      </w:r>
-      <w:proofErr w:type="spellStart"/>
+        <w:t>doctests</w:t>
+      </w:r>
+      <w:proofErr w:type="spellEnd"/>
       <w:r>
         <w:rPr>
           <w:color w:val="000000" w:themeColor="text1"/>
           <w:shd w:val="clear" w:color="auto" w:fill="F3F4F5"/>
         </w:rPr>
-        <w:t>doctests</w:t>
-      </w:r>
-      <w:proofErr w:type="spellEnd"/>
+        <w:t xml:space="preserve"> and  docstrings is correct.</w:t>
+      </w:r>
       <w:r>
         <w:rPr>
           <w:color w:val="000000" w:themeColor="text1"/>
           <w:shd w:val="clear" w:color="auto" w:fill="F3F4F5"/>
         </w:rPr>
-        <w:t xml:space="preserve"> and  docstrings is correct.</w:t>
-      </w:r>
-      <w:r>
-        <w:rPr>
-          <w:color w:val="000000" w:themeColor="text1"/>
-          <w:shd w:val="clear" w:color="auto" w:fill="F3F4F5"/>
-        </w:rPr>
         <w:t xml:space="preserve"> Furthermore, ‘Pre-commit’ tests can be run to pre-emptively trigger any issues that may arise in continuous integration or that may be flagged at code-review. ‘Pre-commit’ uses git hooks to identify simple issues with the output of some of the tests seen below.</w:t>
       </w:r>
     </w:p>
@@ -1398,6 +1992,7 @@
       </w:pPr>
       <w:r>
         <w:rPr>
+          <w:noProof/>
           <w:color w:val="000000" w:themeColor="text1"/>
         </w:rPr>
         <w:drawing>
@@ -1416,7 +2011,7 @@
                     <pic:cNvPicPr/>
                   </pic:nvPicPr>
                   <pic:blipFill>
-                    <a:blip r:embed="rId10"/>
+                    <a:blip r:embed="rId11"/>
                     <a:stretch>
                       <a:fillRect/>
                     </a:stretch>
@@ -1444,60 +2039,132 @@
     </w:p>
     <w:p>
       <w:r>
+        <w:t>Further recommended</w:t>
+      </w:r>
+      <w:r>
+        <w:t xml:space="preserve"> development processes</w:t>
+      </w:r>
+      <w:r>
+        <w:t xml:space="preserve"> include test-driven-development</w:t>
+      </w:r>
+      <w:r>
+        <w:t xml:space="preserve"> whereby tests are written before code. To support this requirement, the test is often included in the issue – additional test creation is also encouraged to help with the current code coverage deficit. Code coverage is applied on approximately 250,000 lines of code in the project. At the time of writing this essay, the level of coverage is at 85% </w:t>
+      </w:r>
+      <w:proofErr w:type="spellStart"/>
+      <w:r>
+        <w:t>Codecov</w:t>
+      </w:r>
+      <w:proofErr w:type="spellEnd"/>
+      <w:r>
+        <w:t xml:space="preserve"> (2025).</w:t>
+      </w:r>
+      <w:r>
+        <w:t xml:space="preserve"> In terms of other popular libraries</w:t>
+      </w:r>
+      <w:r>
+        <w:t>,</w:t>
+      </w:r>
+      <w:r>
+        <w:t xml:space="preserve"> 85% represents </w:t>
+      </w:r>
+      <w:r>
+        <w:t>‘</w:t>
+      </w:r>
+      <w:r>
+        <w:t>good</w:t>
+      </w:r>
+      <w:r>
+        <w:t>’</w:t>
+      </w:r>
+      <w:r>
+        <w:t xml:space="preserve"> </w:t>
+      </w:r>
+      <w:r>
         <w:lastRenderedPageBreak/>
-        <w:t>Further recommended</w:t>
-      </w:r>
-      <w:r>
-        <w:t xml:space="preserve"> development processes</w:t>
-      </w:r>
-      <w:r>
-        <w:t xml:space="preserve"> include test-driven-development</w:t>
-      </w:r>
-      <w:r>
-        <w:t xml:space="preserve"> whereby tests are written before code. To support this requirement, the test is often included in the issue – additional test creation is also encouraged to help with the current code coverage deficit. Code coverage is applied on approximately 250,000 lines of code in the project. At the time of writing this essay, the level of coverage is currently at 85% </w:t>
+        <w:t>code coverage</w:t>
+      </w:r>
+      <w:r>
+        <w:t>. For reference, the popular machine learning library scikit-learn has around 110,000 lines of code with coverage of around 99%. Its worth noting that despite having less than half the lines of code scikit-learn has managed to attract 3,000 contributors (only 400 less than pandas).</w:t>
+      </w:r>
+    </w:p>
+    <w:p>
+      <w:pPr>
+        <w:rPr>
+          <w:b/>
+          <w:bCs/>
+          <w:i/>
+          <w:iCs/>
+        </w:rPr>
+      </w:pPr>
+      <w:r>
+        <w:rPr>
+          <w:b/>
+          <w:bCs/>
+          <w:i/>
+          <w:iCs/>
+        </w:rPr>
+        <w:t>[15 marks] Testing How is the software being tested? Are there unit tests? Are there automated tests? Are there ways to run testing manually? Is there a CI tool that runs automated tests on new versions? Are there instructions for functional testing? Is there any evidence of security testing, stress testing, etc.?</w:t>
+      </w:r>
+    </w:p>
+    <w:p>
+      <w:r>
+        <w:t>• Testing. Does the project use testing tools, such as unit testing libraries? Does the project provide guidelines for functional testing? Does the project have CI tools configured for automatic testing?</w:t>
+      </w:r>
+    </w:p>
+    <w:p>
+      <w:r>
+        <w:t xml:space="preserve">As the project is a python library, the unit test tool of choice is </w:t>
       </w:r>
       <w:proofErr w:type="spellStart"/>
       <w:r>
-        <w:t>Codecov</w:t>
+        <w:t>pytest</w:t>
       </w:r>
       <w:proofErr w:type="spellEnd"/>
       <w:r>
-        <w:t xml:space="preserve"> (2025).</w:t>
-      </w:r>
-    </w:p>
-    <w:p>
-      <w:r>
-        <w:t>• Testing. Does the project use testing tools, such as unit testing libraries? Does the project provide guidelines for functional testing? Does the project have CI tools configured for automatic testing?</w:t>
-      </w:r>
-    </w:p>
-    <w:p>
-      <w:r>
-        <w:t xml:space="preserve">As the project is a python library, the unit test tool of choice is </w:t>
+        <w:t xml:space="preserve"> and the</w:t>
+      </w:r>
+      <w:r>
+        <w:t>re</w:t>
+      </w:r>
+      <w:r>
+        <w:t xml:space="preserve"> </w:t>
+      </w:r>
+      <w:r>
+        <w:t>is a</w:t>
+      </w:r>
+      <w:r>
+        <w:t xml:space="preserve"> guide on how to formulate a test, test for warnings, test for exceptions, test for involving files and test for network connectivity. Performance testing is also being incorporated into pandas via </w:t>
       </w:r>
       <w:proofErr w:type="spellStart"/>
       <w:r>
-        <w:t>pytest</w:t>
+        <w:t>asv</w:t>
       </w:r>
       <w:proofErr w:type="spellEnd"/>
       <w:r>
-        <w:t xml:space="preserve"> and the documentation has a guide on how to formulate a test, test for warnings, test for exceptions, test for involving files and test for network connectivity. Performance testing is also being incorporated into pandas via </w:t>
-      </w:r>
-      <w:proofErr w:type="spellStart"/>
-      <w:r>
-        <w:t>asv</w:t>
-      </w:r>
-      <w:proofErr w:type="spellEnd"/>
-      <w:r>
         <w:t xml:space="preserve"> benchmarks – a separate open source library.</w:t>
       </w:r>
     </w:p>
     <w:p>
       <w:r>
-        <w:t>Currently, Integration testing is performed by GitHub actions once a pull request has been submitted. Contributors can also perform this integration testing without a pull request.</w:t>
-      </w:r>
-      <w:r>
+        <w:t xml:space="preserve">Currently, </w:t>
+      </w:r>
+      <w:r>
+        <w:t>continuous integration</w:t>
+      </w:r>
+      <w:r>
+        <w:t xml:space="preserve"> testing is performed by GitHub actions once a pull request has been submitted. Contributors can also perform this integration testing without a pull request.</w:t>
+      </w:r>
+      <w:r>
+        <w:t xml:space="preserve"> </w:t>
+      </w:r>
+    </w:p>
+    <w:p>
+      <w:r>
+        <w:rPr>
+          <w:noProof/>
+        </w:rPr>
         <w:drawing>
-          <wp:inline distT="0" distB="0" distL="0" distR="0" wp14:anchorId="2BCE4C0A" wp14:editId="28B2AB1F">
+          <wp:inline distT="0" distB="0" distL="0" distR="0" wp14:anchorId="31D63F25" wp14:editId="0987D9B7">
             <wp:extent cx="5731510" cy="2452370"/>
             <wp:effectExtent l="0" t="0" r="2540" b="5080"/>
             <wp:docPr id="1878442381" name="Picture 1" descr="A screenshot of a email&#10;&#10;AI-generated content may be incorrect."/>
@@ -1512,7 +2179,7 @@
                     <pic:cNvPicPr/>
                   </pic:nvPicPr>
                   <pic:blipFill>
-                    <a:blip r:embed="rId11"/>
+                    <a:blip r:embed="rId12"/>
                     <a:stretch>
                       <a:fillRect/>
                     </a:stretch>
@@ -1533,10 +2200,80 @@
         </w:drawing>
       </w:r>
     </w:p>
+    <w:p>
+      <w:r>
+        <w:t>An area that is still in development would appear to be functional testing. At the moment the backlog is split into ‘enhancements’ and ‘bugs’ however they have not been translated into user stories with acceptance criteria that can be functionally tested. Closer inspection</w:t>
+      </w:r>
+      <w:r>
+        <w:t xml:space="preserve"> of the issue log</w:t>
+      </w:r>
+      <w:r>
+        <w:t xml:space="preserve"> also reveals that the test driven development is not always being followed as many of the issues lack an associated unit test. </w:t>
+      </w:r>
+      <w:r>
+        <w:t>In general, the issue log appears to be quite intimidating and unwieldy with no clear prioritisation or road map.</w:t>
+      </w:r>
+      <w:r>
+        <w:t xml:space="preserve"> </w:t>
+      </w:r>
+    </w:p>
     <w:p/>
-    <w:p>
-      <w:r>
-        <w:t xml:space="preserve"> • Documentation. How is the project documented? Does it have a wiki? Does it have a separate web resource for documentation? How easy is it for a new user to get started? </w:t>
+    <w:p/>
+    <w:p>
+      <w:r>
+        <w:t xml:space="preserve"> </w:t>
+      </w:r>
+    </w:p>
+    <w:p>
+      <w:pPr>
+        <w:rPr>
+          <w:b/>
+          <w:bCs/>
+          <w:i/>
+          <w:iCs/>
+        </w:rPr>
+      </w:pPr>
+      <w:r>
+        <w:rPr>
+          <w:b/>
+          <w:bCs/>
+          <w:i/>
+          <w:iCs/>
+        </w:rPr>
+        <w:t>[10 marks] Documentation How well is the software documented? Is there a detailed README page? Is there a wiki and how detailed is it? Is there any external documentation? How easy is it for a new user to start using the software? How easy is it for an experienced user to learn about advanced functionalities?</w:t>
+      </w:r>
+    </w:p>
+    <w:p>
+      <w:r>
+        <w:lastRenderedPageBreak/>
+        <w:t xml:space="preserve">• Documentation. How is the project documented? Does it have a wiki? Does it have a separate web resource for documentation? How easy is it for a new user to get started? </w:t>
+      </w:r>
+    </w:p>
+    <w:p>
+      <w:r>
+        <w:t>As mentioned previously, the project has a dedicated website to explain not only the functionality but also how to contribute to the project. This appears to be common among python libraries w</w:t>
+      </w:r>
+      <w:r>
+        <w:t>hereby it would appear to be the cultural norm for highly utilised python libraries to service documentation via a website. Due to the website, the wiki is not present.</w:t>
+      </w:r>
+    </w:p>
+    <w:p>
+      <w:pPr>
+        <w:rPr>
+          <w:b/>
+          <w:bCs/>
+          <w:i/>
+          <w:iCs/>
+        </w:rPr>
+      </w:pPr>
+      <w:r>
+        <w:rPr>
+          <w:b/>
+          <w:bCs/>
+          <w:i/>
+          <w:iCs/>
+        </w:rPr>
+        <w:t>[10 marks] Feedback How can users provide feedback to the developers? Is there a way to submit bug reports, feature requests, usability issues, etc.? Are there special ways to submit feedback on sensitive topics, such as security vulnerabilities? How much feedback is received from the user community? How is this feedback being addressed?</w:t>
       </w:r>
     </w:p>
     <w:p>
@@ -1560,22 +2297,182 @@
     <w:p/>
     <w:p/>
     <w:p/>
-    <w:p>
-      <w:r>
+    <w:p/>
+    <w:p/>
+    <w:p/>
+    <w:p>
+      <w:pPr>
+        <w:rPr>
+          <w:b/>
+          <w:bCs/>
+          <w:i/>
+          <w:iCs/>
+        </w:rPr>
+      </w:pPr>
+    </w:p>
+    <w:p>
+      <w:pPr>
+        <w:rPr>
+          <w:b/>
+          <w:bCs/>
+          <w:i/>
+          <w:iCs/>
+        </w:rPr>
+      </w:pPr>
+    </w:p>
+    <w:p>
+      <w:pPr>
+        <w:rPr>
+          <w:b/>
+          <w:bCs/>
+          <w:i/>
+          <w:iCs/>
+        </w:rPr>
+      </w:pPr>
+      <w:r>
+        <w:rPr>
+          <w:b/>
+          <w:bCs/>
+          <w:i/>
+          <w:iCs/>
+        </w:rPr>
+        <w:lastRenderedPageBreak/>
         <w:t xml:space="preserve">References </w:t>
       </w:r>
     </w:p>
     <w:p>
-      <w:hyperlink r:id="rId12" w:history="1">
-        <w:proofErr w:type="spellStart"/>
+      <w:proofErr w:type="spellStart"/>
+      <w:r>
+        <w:t>Codecov</w:t>
+      </w:r>
+      <w:proofErr w:type="spellEnd"/>
+      <w:r>
+        <w:t xml:space="preserve"> (n.d.) pandas </w:t>
+      </w:r>
+      <w:proofErr w:type="spellStart"/>
+      <w:r>
+        <w:t>Codecov</w:t>
+      </w:r>
+      <w:proofErr w:type="spellEnd"/>
+      <w:r>
+        <w:t xml:space="preserve"> Report [Online]. Available at: https://app.codecov.io/gh/pandas-dev/pandas (Accessed: 23 March 2025).</w:t>
+      </w:r>
+    </w:p>
+    <w:p>
+      <w:proofErr w:type="spellStart"/>
+      <w:r>
+        <w:t>Codecov</w:t>
+      </w:r>
+      <w:proofErr w:type="spellEnd"/>
+      <w:r>
+        <w:t xml:space="preserve"> (n.d.) scikit-learn </w:t>
+      </w:r>
+      <w:proofErr w:type="spellStart"/>
+      <w:r>
+        <w:t>Codecov</w:t>
+      </w:r>
+      <w:proofErr w:type="spellEnd"/>
+      <w:r>
+        <w:t xml:space="preserve"> Report [Online]. Available at: https://app.codecov.io/gh/scikit-learn/scikit-learn (Accessed: 23 March 2025).</w:t>
+      </w:r>
+    </w:p>
+    <w:p>
+      <w:proofErr w:type="spellStart"/>
+      <w:r>
+        <w:t>Dahlander</w:t>
+      </w:r>
+      <w:proofErr w:type="spellEnd"/>
+      <w:r>
+        <w:t>, L. and Magnusson, M. (2005) 'Relationships between open source software companies and communities: Observations from Nordic firms', Technology Innovation Management Review. Available at: https://timreview.ca/article/67 (Accessed: 23 March 2025).</w:t>
+      </w:r>
+    </w:p>
+    <w:p>
+      <w:r>
+        <w:t>Matplotlib Developers (n.d.) Matplotlib [Online]. Available at: https://github.com/matplotlib/matplotlib (Accessed: 23 March 2025).</w:t>
+      </w:r>
+    </w:p>
+    <w:p>
+      <w:r>
+        <w:t>NumPy Developers (n.d.) NumPy [Online]. Available at: https://github.com/numpy/numpy (Accessed: 23 March 2025).</w:t>
+      </w:r>
+    </w:p>
+    <w:p>
+      <w:proofErr w:type="spellStart"/>
+      <w:r>
+        <w:t>pandas_dev</w:t>
+      </w:r>
+      <w:proofErr w:type="spellEnd"/>
+      <w:r>
+        <w:t xml:space="preserve"> (n.d.) </w:t>
+      </w:r>
+      <w:proofErr w:type="spellStart"/>
+      <w:r>
+        <w:t>pandas_dev</w:t>
+      </w:r>
+      <w:proofErr w:type="spellEnd"/>
+      <w:r>
+        <w:t xml:space="preserve"> on X (formerly Twitter) [Online]. Available at: https://x.com/pandas_dev (Accessed: 23 March 2025).</w:t>
+      </w:r>
+    </w:p>
+    <w:p>
+      <w:r>
+        <w:t xml:space="preserve">Pandas Dev Community (n.d.) </w:t>
+      </w:r>
+      <w:r>
+        <w:rPr>
+          <w:i/>
+          <w:iCs/>
+        </w:rPr>
+        <w:t>Pandas Dev Community Slack invite</w:t>
+      </w:r>
+      <w:r>
+        <w:t xml:space="preserve"> [Online]. Available at: </w:t>
+      </w:r>
+      <w:hyperlink r:id="rId13" w:anchor="/shared-invite/email" w:tgtFrame="_new" w:history="1">
         <w:r>
           <w:rPr>
             <w:rStyle w:val="Hyperlink"/>
           </w:rPr>
-          <w:t>Codecov</w:t>
+          <w:t>https://pandas-dev-community.slack.com/join/shared_invite/zt-2blg6u9k3-K6_XvMRDZWeH7Id274UeIg#/shared-invite/email</w:t>
         </w:r>
-        <w:proofErr w:type="spellEnd"/>
       </w:hyperlink>
+      <w:r>
+        <w:t xml:space="preserve"> (Accessed: 23 March 2025).</w:t>
+      </w:r>
+    </w:p>
+    <w:p>
+      <w:r>
+        <w:t>Pandas Development Team (n.d.) pandas [Online]. Available at: https://github.com/pandas-dev/pandas (Accessed: 23 March 2025).</w:t>
+      </w:r>
+    </w:p>
+    <w:p>
+      <w:r>
+        <w:t>Pandas Development Team (n.d.) Code standards for contributing to pandas [Online]. Available at: https://pandas.pydata.org/docs/dev/development/contributing_codebase.html#code-standards (Accessed: 23 March 2025).</w:t>
+      </w:r>
+    </w:p>
+    <w:p>
+      <w:r>
+        <w:t>Pre-commit (n.d.) pre-commit framework [Online]. Available at: https://pre-commit.com/ (Accessed: 23 March 2025).</w:t>
+      </w:r>
+    </w:p>
+    <w:p>
+      <w:r>
+        <w:t>Scikit-learn Developers (n.d.) scikit-learn [Online]. Available at: https://github.com/scikit-learn/scikit-learn (Accessed: 23 March 2025).</w:t>
+      </w:r>
+    </w:p>
+    <w:p>
+      <w:r>
+        <w:t xml:space="preserve">W. McKinney, </w:t>
+      </w:r>
+      <w:r>
+        <w:rPr>
+          <w:rStyle w:val="Emphasis"/>
+        </w:rPr>
+        <w:t>Python for Data Analysis</w:t>
+      </w:r>
+      <w:r>
+        <w:t>, 2nd ed. Sebastopol, CA, USA: O'Reilly Media, 2017.</w:t>
+      </w:r>
     </w:p>
     <w:p/>
     <w:p/>
@@ -1587,7 +2484,7 @@
     <w:p/>
     <w:sectPr>
       <w:pgSz w:w="11906" w:h="16838"/>
-      <w:pgMar w:top="1440" w:right="1440" w:bottom="1440" w:left="1440" w:header="708" w:footer="708" w:gutter="0"/>
+      <w:pgMar w:top="720" w:right="720" w:bottom="720" w:left="720" w:header="708" w:footer="708" w:gutter="0"/>
       <w:cols w:space="708"/>
       <w:docGrid w:linePitch="360"/>
     </w:sectPr>
@@ -4555,6 +5452,23 @@
 </file>
 
 <file path=customXml/item1.xml><?xml version="1.0" encoding="utf-8"?>
+<p:properties xmlns:p="http://schemas.microsoft.com/office/2006/metadata/properties" xmlns:xsi="http://www.w3.org/2001/XMLSchema-instance" xmlns:pc="http://schemas.microsoft.com/office/infopath/2007/PartnerControls">
+  <documentManagement>
+    <_activity xmlns="5463250c-ef04-4d43-b2b5-be1f7b77a557" xsi:nil="true"/>
+  </documentManagement>
+</p:properties>
+</file>
+
+<file path=customXml/item2.xml><?xml version="1.0" encoding="utf-8"?>
+<?mso-contentType ?>
+<FormTemplates xmlns="http://schemas.microsoft.com/sharepoint/v3/contenttype/forms">
+  <Display>DocumentLibraryForm</Display>
+  <Edit>DocumentLibraryForm</Edit>
+  <New>DocumentLibraryForm</New>
+</FormTemplates>
+</file>
+
+<file path=customXml/item3.xml><?xml version="1.0" encoding="utf-8"?>
 <ct:contentTypeSchema xmlns:ct="http://schemas.microsoft.com/office/2006/metadata/contentType" xmlns:ma="http://schemas.microsoft.com/office/2006/metadata/properties/metaAttributes" ct:_="" ma:_="" ma:contentTypeName="Document" ma:contentTypeID="0x010100E093BB9634A9FB4BBB3CB34844A7B885" ma:contentTypeVersion="10" ma:contentTypeDescription="Create a new document." ma:contentTypeScope="" ma:versionID="3ba892fb4251206d27187b2d52699109">
   <xsd:schema xmlns:xsd="http://www.w3.org/2001/XMLSchema" xmlns:xs="http://www.w3.org/2001/XMLSchema" xmlns:p="http://schemas.microsoft.com/office/2006/metadata/properties" xmlns:ns3="5463250c-ef04-4d43-b2b5-be1f7b77a557" targetNamespace="http://schemas.microsoft.com/office/2006/metadata/properties" ma:root="true" ma:fieldsID="ab936417bae62453d5208b4457c83a34" ns3:_="">
     <xsd:import namespace="5463250c-ef04-4d43-b2b5-be1f7b77a557"/>
@@ -4736,24 +5650,25 @@
 </ct:contentTypeSchema>
 </file>
 
-<file path=customXml/item2.xml><?xml version="1.0" encoding="utf-8"?>
-<?mso-contentType ?>
-<FormTemplates xmlns="http://schemas.microsoft.com/sharepoint/v3/contenttype/forms">
-  <Display>DocumentLibraryForm</Display>
-  <Edit>DocumentLibraryForm</Edit>
-  <New>DocumentLibraryForm</New>
-</FormTemplates>
+<file path=customXml/itemProps1.xml><?xml version="1.0" encoding="utf-8"?>
+<ds:datastoreItem xmlns:ds="http://schemas.openxmlformats.org/officeDocument/2006/customXml" ds:itemID="{2D534877-8955-4ABA-AD9E-73E198B260E7}">
+  <ds:schemaRefs>
+    <ds:schemaRef ds:uri="http://schemas.microsoft.com/office/2006/metadata/properties"/>
+    <ds:schemaRef ds:uri="http://schemas.microsoft.com/office/infopath/2007/PartnerControls"/>
+    <ds:schemaRef ds:uri="5463250c-ef04-4d43-b2b5-be1f7b77a557"/>
+  </ds:schemaRefs>
+</ds:datastoreItem>
 </file>
 
-<file path=customXml/item3.xml><?xml version="1.0" encoding="utf-8"?>
-<p:properties xmlns:p="http://schemas.microsoft.com/office/2006/metadata/properties" xmlns:xsi="http://www.w3.org/2001/XMLSchema-instance" xmlns:pc="http://schemas.microsoft.com/office/infopath/2007/PartnerControls">
-  <documentManagement>
-    <_activity xmlns="5463250c-ef04-4d43-b2b5-be1f7b77a557" xsi:nil="true"/>
-  </documentManagement>
-</p:properties>
+<file path=customXml/itemProps2.xml><?xml version="1.0" encoding="utf-8"?>
+<ds:datastoreItem xmlns:ds="http://schemas.openxmlformats.org/officeDocument/2006/customXml" ds:itemID="{401A6A22-3D2D-411E-A36B-88F27441B2CA}">
+  <ds:schemaRefs>
+    <ds:schemaRef ds:uri="http://schemas.microsoft.com/sharepoint/v3/contenttype/forms"/>
+  </ds:schemaRefs>
+</ds:datastoreItem>
 </file>
 
-<file path=customXml/itemProps1.xml><?xml version="1.0" encoding="utf-8"?>
+<file path=customXml/itemProps3.xml><?xml version="1.0" encoding="utf-8"?>
 <ds:datastoreItem xmlns:ds="http://schemas.openxmlformats.org/officeDocument/2006/customXml" ds:itemID="{5CEDA9D8-747E-4EB3-84EB-6AF0A38D683A}">
   <ds:schemaRefs>
     <ds:schemaRef ds:uri="http://schemas.microsoft.com/office/2006/metadata/contentType"/>
@@ -4769,22 +5684,4 @@
     <ds:schemaRef ds:uri="http://schemas.microsoft.com/internal/obd"/>
   </ds:schemaRefs>
 </ds:datastoreItem>
-</file>
-
-<file path=customXml/itemProps2.xml><?xml version="1.0" encoding="utf-8"?>
-<ds:datastoreItem xmlns:ds="http://schemas.openxmlformats.org/officeDocument/2006/customXml" ds:itemID="{401A6A22-3D2D-411E-A36B-88F27441B2CA}">
-  <ds:schemaRefs>
-    <ds:schemaRef ds:uri="http://schemas.microsoft.com/sharepoint/v3/contenttype/forms"/>
-  </ds:schemaRefs>
-</ds:datastoreItem>
-</file>
-
-<file path=customXml/itemProps3.xml><?xml version="1.0" encoding="utf-8"?>
-<ds:datastoreItem xmlns:ds="http://schemas.openxmlformats.org/officeDocument/2006/customXml" ds:itemID="{2D534877-8955-4ABA-AD9E-73E198B260E7}">
-  <ds:schemaRefs>
-    <ds:schemaRef ds:uri="http://schemas.microsoft.com/office/2006/metadata/properties"/>
-    <ds:schemaRef ds:uri="http://schemas.microsoft.com/office/infopath/2007/PartnerControls"/>
-    <ds:schemaRef ds:uri="5463250c-ef04-4d43-b2b5-be1f7b77a557"/>
-  </ds:schemaRefs>
-</ds:datastoreItem>
 </file>
</xml_diff>